<commit_message>
AI, zdroje k AI
</commit_message>
<xml_diff>
--- a/Moje Diplomka.docx
+++ b/Moje Diplomka.docx
@@ -899,7 +899,7 @@
       <w:r>
         <w:fldChar w:fldCharType="separate"/>
       </w:r>
-      <w:hyperlink w:anchor="_Toc177658103" w:history="1">
+      <w:hyperlink w:anchor="_Toc179314208" w:history="1">
         <w:r>
           <w:rPr>
             <w:rStyle w:val="Hypertextovodkaz"/>
@@ -922,7 +922,7 @@
           <w:rPr>
             <w:webHidden/>
           </w:rPr>
-          <w:instrText xml:space="preserve"> PAGEREF _Toc177658103 \h </w:instrText>
+          <w:instrText xml:space="preserve"> PAGEREF _Toc179314208 \h </w:instrText>
         </w:r>
         <w:r>
           <w:rPr>
@@ -939,7 +939,7 @@
           <w:rPr>
             <w:webHidden/>
           </w:rPr>
-          <w:t>13</w:t>
+          <w:t>14</w:t>
         </w:r>
         <w:r>
           <w:rPr>
@@ -959,7 +959,7 @@
           <w14:ligatures w14:val="standardContextual"/>
         </w:rPr>
       </w:pPr>
-      <w:hyperlink w:anchor="_Toc177658104" w:history="1">
+      <w:hyperlink w:anchor="_Toc179314209" w:history="1">
         <w:r>
           <w:rPr>
             <w:rStyle w:val="Hypertextovodkaz"/>
@@ -982,7 +982,7 @@
           <w:rPr>
             <w:webHidden/>
           </w:rPr>
-          <w:instrText xml:space="preserve"> PAGEREF _Toc177658104 \h </w:instrText>
+          <w:instrText xml:space="preserve"> PAGEREF _Toc179314209 \h </w:instrText>
         </w:r>
         <w:r>
           <w:rPr>
@@ -999,7 +999,7 @@
           <w:rPr>
             <w:webHidden/>
           </w:rPr>
-          <w:t>15</w:t>
+          <w:t>16</w:t>
         </w:r>
         <w:r>
           <w:rPr>
@@ -1019,7 +1019,7 @@
           <w14:ligatures w14:val="standardContextual"/>
         </w:rPr>
       </w:pPr>
-      <w:hyperlink w:anchor="_Toc177658105" w:history="1">
+      <w:hyperlink w:anchor="_Toc179314210" w:history="1">
         <w:r>
           <w:rPr>
             <w:rStyle w:val="Hypertextovodkaz"/>
@@ -1042,7 +1042,7 @@
           <w:rPr>
             <w:webHidden/>
           </w:rPr>
-          <w:instrText xml:space="preserve"> PAGEREF _Toc177658105 \h </w:instrText>
+          <w:instrText xml:space="preserve"> PAGEREF _Toc179314210 \h </w:instrText>
         </w:r>
         <w:r>
           <w:rPr>
@@ -1059,7 +1059,7 @@
           <w:rPr>
             <w:webHidden/>
           </w:rPr>
-          <w:t>16</w:t>
+          <w:t>17</w:t>
         </w:r>
         <w:r>
           <w:rPr>
@@ -1079,7 +1079,7 @@
           <w14:ligatures w14:val="standardContextual"/>
         </w:rPr>
       </w:pPr>
-      <w:hyperlink w:anchor="_Toc177658106" w:history="1">
+      <w:hyperlink w:anchor="_Toc179314211" w:history="1">
         <w:r>
           <w:rPr>
             <w:rStyle w:val="Hypertextovodkaz"/>
@@ -1102,7 +1102,7 @@
           <w:rPr>
             <w:webHidden/>
           </w:rPr>
-          <w:instrText xml:space="preserve"> PAGEREF _Toc177658106 \h </w:instrText>
+          <w:instrText xml:space="preserve"> PAGEREF _Toc179314211 \h </w:instrText>
         </w:r>
         <w:r>
           <w:rPr>
@@ -1119,7 +1119,7 @@
           <w:rPr>
             <w:webHidden/>
           </w:rPr>
-          <w:t>17</w:t>
+          <w:t>18</w:t>
         </w:r>
         <w:r>
           <w:rPr>
@@ -1132,6 +1132,9 @@
     <w:p>
       <w:pPr>
         <w:pStyle w:val="Obsah1"/>
+        <w:tabs>
+          <w:tab w:val="left" w:pos="960"/>
+        </w:tabs>
         <w:rPr>
           <w:rFonts w:asciiTheme="minorHAnsi" w:eastAsiaTheme="minorEastAsia" w:hAnsiTheme="minorHAnsi" w:cstheme="minorBidi"/>
           <w:kern w:val="2"/>
@@ -1139,11 +1142,26 @@
           <w14:ligatures w14:val="standardContextual"/>
         </w:rPr>
       </w:pPr>
-      <w:hyperlink w:anchor="_Toc177658107" w:history="1">
+      <w:hyperlink w:anchor="_Toc179314212" w:history="1">
         <w:r>
           <w:rPr>
             <w:rStyle w:val="Hypertextovodkaz"/>
           </w:rPr>
+          <w:t>1</w:t>
+        </w:r>
+        <w:r>
+          <w:rPr>
+            <w:rFonts w:asciiTheme="minorHAnsi" w:eastAsiaTheme="minorEastAsia" w:hAnsiTheme="minorHAnsi" w:cstheme="minorBidi"/>
+            <w:kern w:val="2"/>
+            <w:lang w:val="cs-CZ"/>
+            <w14:ligatures w14:val="standardContextual"/>
+          </w:rPr>
+          <w:tab/>
+        </w:r>
+        <w:r>
+          <w:rPr>
+            <w:rStyle w:val="Hypertextovodkaz"/>
+          </w:rPr>
           <w:t>Teoretická část</w:t>
         </w:r>
         <w:r>
@@ -1162,7 +1180,7 @@
           <w:rPr>
             <w:webHidden/>
           </w:rPr>
-          <w:instrText xml:space="preserve"> PAGEREF _Toc177658107 \h </w:instrText>
+          <w:instrText xml:space="preserve"> PAGEREF _Toc179314212 \h </w:instrText>
         </w:r>
         <w:r>
           <w:rPr>
@@ -1179,7 +1197,7 @@
           <w:rPr>
             <w:webHidden/>
           </w:rPr>
-          <w:t>18</w:t>
+          <w:t>19</w:t>
         </w:r>
         <w:r>
           <w:rPr>
@@ -1192,6 +1210,9 @@
     <w:p>
       <w:pPr>
         <w:pStyle w:val="Obsah2"/>
+        <w:tabs>
+          <w:tab w:val="left" w:pos="1200"/>
+        </w:tabs>
         <w:rPr>
           <w:rFonts w:asciiTheme="minorHAnsi" w:eastAsiaTheme="minorEastAsia" w:hAnsiTheme="minorHAnsi" w:cstheme="minorBidi"/>
           <w:noProof/>
@@ -1201,12 +1222,30 @@
           <w14:ligatures w14:val="standardContextual"/>
         </w:rPr>
       </w:pPr>
-      <w:hyperlink w:anchor="_Toc177658108" w:history="1">
+      <w:hyperlink w:anchor="_Toc179314213" w:history="1">
         <w:r>
           <w:rPr>
             <w:rStyle w:val="Hypertextovodkaz"/>
             <w:noProof/>
           </w:rPr>
+          <w:t>1.1</w:t>
+        </w:r>
+        <w:r>
+          <w:rPr>
+            <w:rFonts w:asciiTheme="minorHAnsi" w:eastAsiaTheme="minorEastAsia" w:hAnsiTheme="minorHAnsi" w:cstheme="minorBidi"/>
+            <w:noProof/>
+            <w:kern w:val="2"/>
+            <w:szCs w:val="24"/>
+            <w:lang w:val="cs-CZ"/>
+            <w14:ligatures w14:val="standardContextual"/>
+          </w:rPr>
+          <w:tab/>
+        </w:r>
+        <w:r>
+          <w:rPr>
+            <w:rStyle w:val="Hypertextovodkaz"/>
+            <w:noProof/>
+          </w:rPr>
           <w:t>Phishing</w:t>
         </w:r>
         <w:r>
@@ -1228,7 +1267,7 @@
             <w:noProof/>
             <w:webHidden/>
           </w:rPr>
-          <w:instrText xml:space="preserve"> PAGEREF _Toc177658108 \h </w:instrText>
+          <w:instrText xml:space="preserve"> PAGEREF _Toc179314213 \h </w:instrText>
         </w:r>
         <w:r>
           <w:rPr>
@@ -1248,7 +1287,7 @@
             <w:noProof/>
             <w:webHidden/>
           </w:rPr>
-          <w:t>18</w:t>
+          <w:t>19</w:t>
         </w:r>
         <w:r>
           <w:rPr>
@@ -1263,6 +1302,7 @@
       <w:pPr>
         <w:pStyle w:val="Obsah3"/>
         <w:tabs>
+          <w:tab w:val="left" w:pos="1680"/>
           <w:tab w:val="right" w:leader="dot" w:pos="8493"/>
         </w:tabs>
         <w:rPr>
@@ -1274,12 +1314,30 @@
           <w14:ligatures w14:val="standardContextual"/>
         </w:rPr>
       </w:pPr>
-      <w:hyperlink w:anchor="_Toc177658109" w:history="1">
+      <w:hyperlink w:anchor="_Toc179314214" w:history="1">
         <w:r>
           <w:rPr>
             <w:rStyle w:val="Hypertextovodkaz"/>
             <w:noProof/>
           </w:rPr>
+          <w:t>1.1.1</w:t>
+        </w:r>
+        <w:r>
+          <w:rPr>
+            <w:rFonts w:asciiTheme="minorHAnsi" w:eastAsiaTheme="minorEastAsia" w:hAnsiTheme="minorHAnsi" w:cstheme="minorBidi"/>
+            <w:noProof/>
+            <w:kern w:val="2"/>
+            <w:szCs w:val="24"/>
+            <w:lang w:val="cs-CZ"/>
+            <w14:ligatures w14:val="standardContextual"/>
+          </w:rPr>
+          <w:tab/>
+        </w:r>
+        <w:r>
+          <w:rPr>
+            <w:rStyle w:val="Hypertextovodkaz"/>
+            <w:noProof/>
+          </w:rPr>
           <w:t>Historie</w:t>
         </w:r>
         <w:r>
@@ -1301,7 +1359,7 @@
             <w:noProof/>
             <w:webHidden/>
           </w:rPr>
-          <w:instrText xml:space="preserve"> PAGEREF _Toc177658109 \h </w:instrText>
+          <w:instrText xml:space="preserve"> PAGEREF _Toc179314214 \h </w:instrText>
         </w:r>
         <w:r>
           <w:rPr>
@@ -1321,7 +1379,7 @@
             <w:noProof/>
             <w:webHidden/>
           </w:rPr>
-          <w:t>18</w:t>
+          <w:t>19</w:t>
         </w:r>
         <w:r>
           <w:rPr>
@@ -1336,6 +1394,7 @@
       <w:pPr>
         <w:pStyle w:val="Obsah3"/>
         <w:tabs>
+          <w:tab w:val="left" w:pos="1680"/>
           <w:tab w:val="right" w:leader="dot" w:pos="8493"/>
         </w:tabs>
         <w:rPr>
@@ -1347,12 +1406,30 @@
           <w14:ligatures w14:val="standardContextual"/>
         </w:rPr>
       </w:pPr>
-      <w:hyperlink w:anchor="_Toc177658110" w:history="1">
+      <w:hyperlink w:anchor="_Toc179314215" w:history="1">
         <w:r>
           <w:rPr>
             <w:rStyle w:val="Hypertextovodkaz"/>
             <w:noProof/>
           </w:rPr>
+          <w:t>1.1.2</w:t>
+        </w:r>
+        <w:r>
+          <w:rPr>
+            <w:rFonts w:asciiTheme="minorHAnsi" w:eastAsiaTheme="minorEastAsia" w:hAnsiTheme="minorHAnsi" w:cstheme="minorBidi"/>
+            <w:noProof/>
+            <w:kern w:val="2"/>
+            <w:szCs w:val="24"/>
+            <w:lang w:val="cs-CZ"/>
+            <w14:ligatures w14:val="standardContextual"/>
+          </w:rPr>
+          <w:tab/>
+        </w:r>
+        <w:r>
+          <w:rPr>
+            <w:rStyle w:val="Hypertextovodkaz"/>
+            <w:noProof/>
+          </w:rPr>
           <w:t>Typy phishingu</w:t>
         </w:r>
         <w:r>
@@ -1374,7 +1451,7 @@
             <w:noProof/>
             <w:webHidden/>
           </w:rPr>
-          <w:instrText xml:space="preserve"> PAGEREF _Toc177658110 \h </w:instrText>
+          <w:instrText xml:space="preserve"> PAGEREF _Toc179314215 \h </w:instrText>
         </w:r>
         <w:r>
           <w:rPr>
@@ -1394,7 +1471,7 @@
             <w:noProof/>
             <w:webHidden/>
           </w:rPr>
-          <w:t>18</w:t>
+          <w:t>19</w:t>
         </w:r>
         <w:r>
           <w:rPr>
@@ -1409,6 +1486,7 @@
       <w:pPr>
         <w:pStyle w:val="Obsah3"/>
         <w:tabs>
+          <w:tab w:val="left" w:pos="1680"/>
           <w:tab w:val="right" w:leader="dot" w:pos="8493"/>
         </w:tabs>
         <w:rPr>
@@ -1420,12 +1498,30 @@
           <w14:ligatures w14:val="standardContextual"/>
         </w:rPr>
       </w:pPr>
-      <w:hyperlink w:anchor="_Toc177658111" w:history="1">
+      <w:hyperlink w:anchor="_Toc179314216" w:history="1">
         <w:r>
           <w:rPr>
             <w:rStyle w:val="Hypertextovodkaz"/>
             <w:noProof/>
           </w:rPr>
+          <w:t>1.1.3</w:t>
+        </w:r>
+        <w:r>
+          <w:rPr>
+            <w:rFonts w:asciiTheme="minorHAnsi" w:eastAsiaTheme="minorEastAsia" w:hAnsiTheme="minorHAnsi" w:cstheme="minorBidi"/>
+            <w:noProof/>
+            <w:kern w:val="2"/>
+            <w:szCs w:val="24"/>
+            <w:lang w:val="cs-CZ"/>
+            <w14:ligatures w14:val="standardContextual"/>
+          </w:rPr>
+          <w:tab/>
+        </w:r>
+        <w:r>
+          <w:rPr>
+            <w:rStyle w:val="Hypertextovodkaz"/>
+            <w:noProof/>
+          </w:rPr>
           <w:t>Jak phishing funguje</w:t>
         </w:r>
         <w:r>
@@ -1447,7 +1543,7 @@
             <w:noProof/>
             <w:webHidden/>
           </w:rPr>
-          <w:instrText xml:space="preserve"> PAGEREF _Toc177658111 \h </w:instrText>
+          <w:instrText xml:space="preserve"> PAGEREF _Toc179314216 \h </w:instrText>
         </w:r>
         <w:r>
           <w:rPr>
@@ -1467,7 +1563,7 @@
             <w:noProof/>
             <w:webHidden/>
           </w:rPr>
-          <w:t>20</w:t>
+          <w:t>21</w:t>
         </w:r>
         <w:r>
           <w:rPr>
@@ -1482,6 +1578,7 @@
       <w:pPr>
         <w:pStyle w:val="Obsah3"/>
         <w:tabs>
+          <w:tab w:val="left" w:pos="1680"/>
           <w:tab w:val="right" w:leader="dot" w:pos="8493"/>
         </w:tabs>
         <w:rPr>
@@ -1493,12 +1590,30 @@
           <w14:ligatures w14:val="standardContextual"/>
         </w:rPr>
       </w:pPr>
-      <w:hyperlink w:anchor="_Toc177658112" w:history="1">
+      <w:hyperlink w:anchor="_Toc179314217" w:history="1">
         <w:r>
           <w:rPr>
             <w:rStyle w:val="Hypertextovodkaz"/>
             <w:noProof/>
           </w:rPr>
+          <w:t>1.1.4</w:t>
+        </w:r>
+        <w:r>
+          <w:rPr>
+            <w:rFonts w:asciiTheme="minorHAnsi" w:eastAsiaTheme="minorEastAsia" w:hAnsiTheme="minorHAnsi" w:cstheme="minorBidi"/>
+            <w:noProof/>
+            <w:kern w:val="2"/>
+            <w:szCs w:val="24"/>
+            <w:lang w:val="cs-CZ"/>
+            <w14:ligatures w14:val="standardContextual"/>
+          </w:rPr>
+          <w:tab/>
+        </w:r>
+        <w:r>
+          <w:rPr>
+            <w:rStyle w:val="Hypertextovodkaz"/>
+            <w:noProof/>
+          </w:rPr>
           <w:t>Technické aspekty</w:t>
         </w:r>
         <w:r>
@@ -1520,7 +1635,7 @@
             <w:noProof/>
             <w:webHidden/>
           </w:rPr>
-          <w:instrText xml:space="preserve"> PAGEREF _Toc177658112 \h </w:instrText>
+          <w:instrText xml:space="preserve"> PAGEREF _Toc179314217 \h </w:instrText>
         </w:r>
         <w:r>
           <w:rPr>
@@ -1540,7 +1655,7 @@
             <w:noProof/>
             <w:webHidden/>
           </w:rPr>
-          <w:t>20</w:t>
+          <w:t>21</w:t>
         </w:r>
         <w:r>
           <w:rPr>
@@ -1555,6 +1670,7 @@
       <w:pPr>
         <w:pStyle w:val="Obsah3"/>
         <w:tabs>
+          <w:tab w:val="left" w:pos="1680"/>
           <w:tab w:val="right" w:leader="dot" w:pos="8493"/>
         </w:tabs>
         <w:rPr>
@@ -1566,12 +1682,30 @@
           <w14:ligatures w14:val="standardContextual"/>
         </w:rPr>
       </w:pPr>
-      <w:hyperlink w:anchor="_Toc177658113" w:history="1">
+      <w:hyperlink w:anchor="_Toc179314218" w:history="1">
         <w:r>
           <w:rPr>
             <w:rStyle w:val="Hypertextovodkaz"/>
             <w:noProof/>
           </w:rPr>
+          <w:t>1.1.5</w:t>
+        </w:r>
+        <w:r>
+          <w:rPr>
+            <w:rFonts w:asciiTheme="minorHAnsi" w:eastAsiaTheme="minorEastAsia" w:hAnsiTheme="minorHAnsi" w:cstheme="minorBidi"/>
+            <w:noProof/>
+            <w:kern w:val="2"/>
+            <w:szCs w:val="24"/>
+            <w:lang w:val="cs-CZ"/>
+            <w14:ligatures w14:val="standardContextual"/>
+          </w:rPr>
+          <w:tab/>
+        </w:r>
+        <w:r>
+          <w:rPr>
+            <w:rStyle w:val="Hypertextovodkaz"/>
+            <w:noProof/>
+          </w:rPr>
           <w:t>Dopady phishingu</w:t>
         </w:r>
         <w:r>
@@ -1593,7 +1727,7 @@
             <w:noProof/>
             <w:webHidden/>
           </w:rPr>
-          <w:instrText xml:space="preserve"> PAGEREF _Toc177658113 \h </w:instrText>
+          <w:instrText xml:space="preserve"> PAGEREF _Toc179314218 \h </w:instrText>
         </w:r>
         <w:r>
           <w:rPr>
@@ -1613,7 +1747,7 @@
             <w:noProof/>
             <w:webHidden/>
           </w:rPr>
-          <w:t>22</w:t>
+          <w:t>23</w:t>
         </w:r>
         <w:r>
           <w:rPr>
@@ -1628,6 +1762,7 @@
       <w:pPr>
         <w:pStyle w:val="Obsah3"/>
         <w:tabs>
+          <w:tab w:val="left" w:pos="1680"/>
           <w:tab w:val="right" w:leader="dot" w:pos="8493"/>
         </w:tabs>
         <w:rPr>
@@ -1639,12 +1774,30 @@
           <w14:ligatures w14:val="standardContextual"/>
         </w:rPr>
       </w:pPr>
-      <w:hyperlink w:anchor="_Toc177658114" w:history="1">
+      <w:hyperlink w:anchor="_Toc179314219" w:history="1">
         <w:r>
           <w:rPr>
             <w:rStyle w:val="Hypertextovodkaz"/>
             <w:noProof/>
           </w:rPr>
+          <w:t>1.1.6</w:t>
+        </w:r>
+        <w:r>
+          <w:rPr>
+            <w:rFonts w:asciiTheme="minorHAnsi" w:eastAsiaTheme="minorEastAsia" w:hAnsiTheme="minorHAnsi" w:cstheme="minorBidi"/>
+            <w:noProof/>
+            <w:kern w:val="2"/>
+            <w:szCs w:val="24"/>
+            <w:lang w:val="cs-CZ"/>
+            <w14:ligatures w14:val="standardContextual"/>
+          </w:rPr>
+          <w:tab/>
+        </w:r>
+        <w:r>
+          <w:rPr>
+            <w:rStyle w:val="Hypertextovodkaz"/>
+            <w:noProof/>
+          </w:rPr>
           <w:t>Legislativa</w:t>
         </w:r>
         <w:r>
@@ -1666,7 +1819,7 @@
             <w:noProof/>
             <w:webHidden/>
           </w:rPr>
-          <w:instrText xml:space="preserve"> PAGEREF _Toc177658114 \h </w:instrText>
+          <w:instrText xml:space="preserve"> PAGEREF _Toc179314219 \h </w:instrText>
         </w:r>
         <w:r>
           <w:rPr>
@@ -1686,7 +1839,7 @@
             <w:noProof/>
             <w:webHidden/>
           </w:rPr>
-          <w:t>22</w:t>
+          <w:t>23</w:t>
         </w:r>
         <w:r>
           <w:rPr>
@@ -1701,6 +1854,7 @@
       <w:pPr>
         <w:pStyle w:val="Obsah3"/>
         <w:tabs>
+          <w:tab w:val="left" w:pos="1680"/>
           <w:tab w:val="right" w:leader="dot" w:pos="8493"/>
         </w:tabs>
         <w:rPr>
@@ -1712,12 +1866,30 @@
           <w14:ligatures w14:val="standardContextual"/>
         </w:rPr>
       </w:pPr>
-      <w:hyperlink w:anchor="_Toc177658115" w:history="1">
+      <w:hyperlink w:anchor="_Toc179314220" w:history="1">
         <w:r>
           <w:rPr>
             <w:rStyle w:val="Hypertextovodkaz"/>
             <w:noProof/>
           </w:rPr>
+          <w:t>1.1.7</w:t>
+        </w:r>
+        <w:r>
+          <w:rPr>
+            <w:rFonts w:asciiTheme="minorHAnsi" w:eastAsiaTheme="minorEastAsia" w:hAnsiTheme="minorHAnsi" w:cstheme="minorBidi"/>
+            <w:noProof/>
+            <w:kern w:val="2"/>
+            <w:szCs w:val="24"/>
+            <w:lang w:val="cs-CZ"/>
+            <w14:ligatures w14:val="standardContextual"/>
+          </w:rPr>
+          <w:tab/>
+        </w:r>
+        <w:r>
+          <w:rPr>
+            <w:rStyle w:val="Hypertextovodkaz"/>
+            <w:noProof/>
+          </w:rPr>
           <w:t>Současné metody ochrany</w:t>
         </w:r>
         <w:r>
@@ -1739,7 +1911,7 @@
             <w:noProof/>
             <w:webHidden/>
           </w:rPr>
-          <w:instrText xml:space="preserve"> PAGEREF _Toc177658115 \h </w:instrText>
+          <w:instrText xml:space="preserve"> PAGEREF _Toc179314220 \h </w:instrText>
         </w:r>
         <w:r>
           <w:rPr>
@@ -1759,7 +1931,7 @@
             <w:noProof/>
             <w:webHidden/>
           </w:rPr>
-          <w:t>23</w:t>
+          <w:t>25</w:t>
         </w:r>
         <w:r>
           <w:rPr>
@@ -1774,6 +1946,7 @@
       <w:pPr>
         <w:pStyle w:val="Obsah3"/>
         <w:tabs>
+          <w:tab w:val="left" w:pos="1680"/>
           <w:tab w:val="right" w:leader="dot" w:pos="8493"/>
         </w:tabs>
         <w:rPr>
@@ -1785,12 +1958,30 @@
           <w14:ligatures w14:val="standardContextual"/>
         </w:rPr>
       </w:pPr>
-      <w:hyperlink w:anchor="_Toc177658116" w:history="1">
+      <w:hyperlink w:anchor="_Toc179314221" w:history="1">
         <w:r>
           <w:rPr>
             <w:rStyle w:val="Hypertextovodkaz"/>
             <w:noProof/>
           </w:rPr>
+          <w:t>1.1.8</w:t>
+        </w:r>
+        <w:r>
+          <w:rPr>
+            <w:rFonts w:asciiTheme="minorHAnsi" w:eastAsiaTheme="minorEastAsia" w:hAnsiTheme="minorHAnsi" w:cstheme="minorBidi"/>
+            <w:noProof/>
+            <w:kern w:val="2"/>
+            <w:szCs w:val="24"/>
+            <w:lang w:val="cs-CZ"/>
+            <w14:ligatures w14:val="standardContextual"/>
+          </w:rPr>
+          <w:tab/>
+        </w:r>
+        <w:r>
+          <w:rPr>
+            <w:rStyle w:val="Hypertextovodkaz"/>
+            <w:noProof/>
+          </w:rPr>
           <w:t>Odolnost organizací proti phishingu</w:t>
         </w:r>
         <w:r>
@@ -1812,7 +2003,7 @@
             <w:noProof/>
             <w:webHidden/>
           </w:rPr>
-          <w:instrText xml:space="preserve"> PAGEREF _Toc177658116 \h </w:instrText>
+          <w:instrText xml:space="preserve"> PAGEREF _Toc179314221 \h </w:instrText>
         </w:r>
         <w:r>
           <w:rPr>
@@ -1832,7 +2023,7 @@
             <w:noProof/>
             <w:webHidden/>
           </w:rPr>
-          <w:t>23</w:t>
+          <w:t>25</w:t>
         </w:r>
         <w:r>
           <w:rPr>
@@ -1847,6 +2038,7 @@
       <w:pPr>
         <w:pStyle w:val="Obsah3"/>
         <w:tabs>
+          <w:tab w:val="left" w:pos="1680"/>
           <w:tab w:val="right" w:leader="dot" w:pos="8493"/>
         </w:tabs>
         <w:rPr>
@@ -1858,12 +2050,30 @@
           <w14:ligatures w14:val="standardContextual"/>
         </w:rPr>
       </w:pPr>
-      <w:hyperlink w:anchor="_Toc177658117" w:history="1">
+      <w:hyperlink w:anchor="_Toc179314222" w:history="1">
         <w:r>
           <w:rPr>
             <w:rStyle w:val="Hypertextovodkaz"/>
             <w:noProof/>
           </w:rPr>
+          <w:t>1.1.9</w:t>
+        </w:r>
+        <w:r>
+          <w:rPr>
+            <w:rFonts w:asciiTheme="minorHAnsi" w:eastAsiaTheme="minorEastAsia" w:hAnsiTheme="minorHAnsi" w:cstheme="minorBidi"/>
+            <w:noProof/>
+            <w:kern w:val="2"/>
+            <w:szCs w:val="24"/>
+            <w:lang w:val="cs-CZ"/>
+            <w14:ligatures w14:val="standardContextual"/>
+          </w:rPr>
+          <w:tab/>
+        </w:r>
+        <w:r>
+          <w:rPr>
+            <w:rStyle w:val="Hypertextovodkaz"/>
+            <w:noProof/>
+          </w:rPr>
           <w:t>Význam lidského faktoru</w:t>
         </w:r>
         <w:r>
@@ -1885,7 +2095,7 @@
             <w:noProof/>
             <w:webHidden/>
           </w:rPr>
-          <w:instrText xml:space="preserve"> PAGEREF _Toc177658117 \h </w:instrText>
+          <w:instrText xml:space="preserve"> PAGEREF _Toc179314222 \h </w:instrText>
         </w:r>
         <w:r>
           <w:rPr>
@@ -1905,7 +2115,7 @@
             <w:noProof/>
             <w:webHidden/>
           </w:rPr>
-          <w:t>24</w:t>
+          <w:t>25</w:t>
         </w:r>
         <w:r>
           <w:rPr>
@@ -1919,6 +2129,9 @@
     <w:p>
       <w:pPr>
         <w:pStyle w:val="Obsah2"/>
+        <w:tabs>
+          <w:tab w:val="left" w:pos="1200"/>
+        </w:tabs>
         <w:rPr>
           <w:rFonts w:asciiTheme="minorHAnsi" w:eastAsiaTheme="minorEastAsia" w:hAnsiTheme="minorHAnsi" w:cstheme="minorBidi"/>
           <w:noProof/>
@@ -1928,24 +2141,42 @@
           <w14:ligatures w14:val="standardContextual"/>
         </w:rPr>
       </w:pPr>
-      <w:hyperlink w:anchor="_Toc177658118" w:history="1">
+      <w:hyperlink w:anchor="_Toc179314223" w:history="1">
         <w:r>
           <w:rPr>
             <w:rStyle w:val="Hypertextovodkaz"/>
             <w:noProof/>
           </w:rPr>
-          <w:t>AI</w:t>
-        </w:r>
-        <w:r>
-          <w:rPr>
+          <w:t>1.2</w:t>
+        </w:r>
+        <w:r>
+          <w:rPr>
+            <w:rFonts w:asciiTheme="minorHAnsi" w:eastAsiaTheme="minorEastAsia" w:hAnsiTheme="minorHAnsi" w:cstheme="minorBidi"/>
             <w:noProof/>
-            <w:webHidden/>
+            <w:kern w:val="2"/>
+            <w:szCs w:val="24"/>
+            <w:lang w:val="cs-CZ"/>
+            <w14:ligatures w14:val="standardContextual"/>
           </w:rPr>
           <w:tab/>
         </w:r>
         <w:r>
           <w:rPr>
+            <w:rStyle w:val="Hypertextovodkaz"/>
             <w:noProof/>
+          </w:rPr>
+          <w:t>Umělá inteligence (AI)</w:t>
+        </w:r>
+        <w:r>
+          <w:rPr>
+            <w:noProof/>
+            <w:webHidden/>
+          </w:rPr>
+          <w:tab/>
+        </w:r>
+        <w:r>
+          <w:rPr>
+            <w:noProof/>
             <w:webHidden/>
           </w:rPr>
           <w:fldChar w:fldCharType="begin"/>
@@ -1955,7 +2186,7 @@
             <w:noProof/>
             <w:webHidden/>
           </w:rPr>
-          <w:instrText xml:space="preserve"> PAGEREF _Toc177658118 \h </w:instrText>
+          <w:instrText xml:space="preserve"> PAGEREF _Toc179314223 \h </w:instrText>
         </w:r>
         <w:r>
           <w:rPr>
@@ -1975,7 +2206,373 @@
             <w:noProof/>
             <w:webHidden/>
           </w:rPr>
-          <w:t>24</w:t>
+          <w:t>25</w:t>
+        </w:r>
+        <w:r>
+          <w:rPr>
+            <w:noProof/>
+            <w:webHidden/>
+          </w:rPr>
+          <w:fldChar w:fldCharType="end"/>
+        </w:r>
+      </w:hyperlink>
+    </w:p>
+    <w:p>
+      <w:pPr>
+        <w:pStyle w:val="Obsah3"/>
+        <w:tabs>
+          <w:tab w:val="left" w:pos="1680"/>
+          <w:tab w:val="right" w:leader="dot" w:pos="8493"/>
+        </w:tabs>
+        <w:rPr>
+          <w:rFonts w:asciiTheme="minorHAnsi" w:eastAsiaTheme="minorEastAsia" w:hAnsiTheme="minorHAnsi" w:cstheme="minorBidi"/>
+          <w:noProof/>
+          <w:kern w:val="2"/>
+          <w:szCs w:val="24"/>
+          <w:lang w:val="cs-CZ"/>
+          <w14:ligatures w14:val="standardContextual"/>
+        </w:rPr>
+      </w:pPr>
+      <w:hyperlink w:anchor="_Toc179314224" w:history="1">
+        <w:r>
+          <w:rPr>
+            <w:rStyle w:val="Hypertextovodkaz"/>
+            <w:noProof/>
+          </w:rPr>
+          <w:t>1.2.1</w:t>
+        </w:r>
+        <w:r>
+          <w:rPr>
+            <w:rFonts w:asciiTheme="minorHAnsi" w:eastAsiaTheme="minorEastAsia" w:hAnsiTheme="minorHAnsi" w:cstheme="minorBidi"/>
+            <w:noProof/>
+            <w:kern w:val="2"/>
+            <w:szCs w:val="24"/>
+            <w:lang w:val="cs-CZ"/>
+            <w14:ligatures w14:val="standardContextual"/>
+          </w:rPr>
+          <w:tab/>
+        </w:r>
+        <w:r>
+          <w:rPr>
+            <w:rStyle w:val="Hypertextovodkaz"/>
+            <w:noProof/>
+          </w:rPr>
+          <w:t>Historie a vývoj</w:t>
+        </w:r>
+        <w:r>
+          <w:rPr>
+            <w:noProof/>
+            <w:webHidden/>
+          </w:rPr>
+          <w:tab/>
+        </w:r>
+        <w:r>
+          <w:rPr>
+            <w:noProof/>
+            <w:webHidden/>
+          </w:rPr>
+          <w:fldChar w:fldCharType="begin"/>
+        </w:r>
+        <w:r>
+          <w:rPr>
+            <w:noProof/>
+            <w:webHidden/>
+          </w:rPr>
+          <w:instrText xml:space="preserve"> PAGEREF _Toc179314224 \h </w:instrText>
+        </w:r>
+        <w:r>
+          <w:rPr>
+            <w:noProof/>
+            <w:webHidden/>
+          </w:rPr>
+        </w:r>
+        <w:r>
+          <w:rPr>
+            <w:noProof/>
+            <w:webHidden/>
+          </w:rPr>
+          <w:fldChar w:fldCharType="separate"/>
+        </w:r>
+        <w:r>
+          <w:rPr>
+            <w:noProof/>
+            <w:webHidden/>
+          </w:rPr>
+          <w:t>26</w:t>
+        </w:r>
+        <w:r>
+          <w:rPr>
+            <w:noProof/>
+            <w:webHidden/>
+          </w:rPr>
+          <w:fldChar w:fldCharType="end"/>
+        </w:r>
+      </w:hyperlink>
+    </w:p>
+    <w:p>
+      <w:pPr>
+        <w:pStyle w:val="Obsah3"/>
+        <w:tabs>
+          <w:tab w:val="left" w:pos="1680"/>
+          <w:tab w:val="right" w:leader="dot" w:pos="8493"/>
+        </w:tabs>
+        <w:rPr>
+          <w:rFonts w:asciiTheme="minorHAnsi" w:eastAsiaTheme="minorEastAsia" w:hAnsiTheme="minorHAnsi" w:cstheme="minorBidi"/>
+          <w:noProof/>
+          <w:kern w:val="2"/>
+          <w:szCs w:val="24"/>
+          <w:lang w:val="cs-CZ"/>
+          <w14:ligatures w14:val="standardContextual"/>
+        </w:rPr>
+      </w:pPr>
+      <w:hyperlink w:anchor="_Toc179314225" w:history="1">
+        <w:r>
+          <w:rPr>
+            <w:rStyle w:val="Hypertextovodkaz"/>
+            <w:noProof/>
+          </w:rPr>
+          <w:t>1.2.2</w:t>
+        </w:r>
+        <w:r>
+          <w:rPr>
+            <w:rFonts w:asciiTheme="minorHAnsi" w:eastAsiaTheme="minorEastAsia" w:hAnsiTheme="minorHAnsi" w:cstheme="minorBidi"/>
+            <w:noProof/>
+            <w:kern w:val="2"/>
+            <w:szCs w:val="24"/>
+            <w:lang w:val="cs-CZ"/>
+            <w14:ligatures w14:val="standardContextual"/>
+          </w:rPr>
+          <w:tab/>
+        </w:r>
+        <w:r>
+          <w:rPr>
+            <w:rStyle w:val="Hypertextovodkaz"/>
+            <w:noProof/>
+          </w:rPr>
+          <w:t>Typy umělé inteligence</w:t>
+        </w:r>
+        <w:r>
+          <w:rPr>
+            <w:noProof/>
+            <w:webHidden/>
+          </w:rPr>
+          <w:tab/>
+        </w:r>
+        <w:r>
+          <w:rPr>
+            <w:noProof/>
+            <w:webHidden/>
+          </w:rPr>
+          <w:fldChar w:fldCharType="begin"/>
+        </w:r>
+        <w:r>
+          <w:rPr>
+            <w:noProof/>
+            <w:webHidden/>
+          </w:rPr>
+          <w:instrText xml:space="preserve"> PAGEREF _Toc179314225 \h </w:instrText>
+        </w:r>
+        <w:r>
+          <w:rPr>
+            <w:noProof/>
+            <w:webHidden/>
+          </w:rPr>
+        </w:r>
+        <w:r>
+          <w:rPr>
+            <w:noProof/>
+            <w:webHidden/>
+          </w:rPr>
+          <w:fldChar w:fldCharType="separate"/>
+        </w:r>
+        <w:r>
+          <w:rPr>
+            <w:noProof/>
+            <w:webHidden/>
+          </w:rPr>
+          <w:t>26</w:t>
+        </w:r>
+        <w:r>
+          <w:rPr>
+            <w:noProof/>
+            <w:webHidden/>
+          </w:rPr>
+          <w:fldChar w:fldCharType="end"/>
+        </w:r>
+      </w:hyperlink>
+    </w:p>
+    <w:p>
+      <w:pPr>
+        <w:pStyle w:val="Obsah2"/>
+        <w:tabs>
+          <w:tab w:val="left" w:pos="1200"/>
+        </w:tabs>
+        <w:rPr>
+          <w:rFonts w:asciiTheme="minorHAnsi" w:eastAsiaTheme="minorEastAsia" w:hAnsiTheme="minorHAnsi" w:cstheme="minorBidi"/>
+          <w:noProof/>
+          <w:kern w:val="2"/>
+          <w:szCs w:val="24"/>
+          <w:lang w:val="cs-CZ"/>
+          <w14:ligatures w14:val="standardContextual"/>
+        </w:rPr>
+      </w:pPr>
+      <w:hyperlink w:anchor="_Toc179314226" w:history="1">
+        <w:r>
+          <w:rPr>
+            <w:rStyle w:val="Hypertextovodkaz"/>
+            <w:noProof/>
+          </w:rPr>
+          <w:t>1.3</w:t>
+        </w:r>
+        <w:r>
+          <w:rPr>
+            <w:rFonts w:asciiTheme="minorHAnsi" w:eastAsiaTheme="minorEastAsia" w:hAnsiTheme="minorHAnsi" w:cstheme="minorBidi"/>
+            <w:noProof/>
+            <w:kern w:val="2"/>
+            <w:szCs w:val="24"/>
+            <w:lang w:val="cs-CZ"/>
+            <w14:ligatures w14:val="standardContextual"/>
+          </w:rPr>
+          <w:tab/>
+        </w:r>
+        <w:r>
+          <w:rPr>
+            <w:rStyle w:val="Hypertextovodkaz"/>
+            <w:noProof/>
+          </w:rPr>
+          <w:t>Webové aplikace</w:t>
+        </w:r>
+        <w:r>
+          <w:rPr>
+            <w:noProof/>
+            <w:webHidden/>
+          </w:rPr>
+          <w:tab/>
+        </w:r>
+        <w:r>
+          <w:rPr>
+            <w:noProof/>
+            <w:webHidden/>
+          </w:rPr>
+          <w:fldChar w:fldCharType="begin"/>
+        </w:r>
+        <w:r>
+          <w:rPr>
+            <w:noProof/>
+            <w:webHidden/>
+          </w:rPr>
+          <w:instrText xml:space="preserve"> PAGEREF _Toc179314226 \h </w:instrText>
+        </w:r>
+        <w:r>
+          <w:rPr>
+            <w:noProof/>
+            <w:webHidden/>
+          </w:rPr>
+        </w:r>
+        <w:r>
+          <w:rPr>
+            <w:noProof/>
+            <w:webHidden/>
+          </w:rPr>
+          <w:fldChar w:fldCharType="separate"/>
+        </w:r>
+        <w:r>
+          <w:rPr>
+            <w:noProof/>
+            <w:webHidden/>
+          </w:rPr>
+          <w:t>27</w:t>
+        </w:r>
+        <w:r>
+          <w:rPr>
+            <w:noProof/>
+            <w:webHidden/>
+          </w:rPr>
+          <w:fldChar w:fldCharType="end"/>
+        </w:r>
+      </w:hyperlink>
+    </w:p>
+    <w:p>
+      <w:pPr>
+        <w:pStyle w:val="Obsah2"/>
+        <w:tabs>
+          <w:tab w:val="left" w:pos="1200"/>
+        </w:tabs>
+        <w:rPr>
+          <w:rFonts w:asciiTheme="minorHAnsi" w:eastAsiaTheme="minorEastAsia" w:hAnsiTheme="minorHAnsi" w:cstheme="minorBidi"/>
+          <w:noProof/>
+          <w:kern w:val="2"/>
+          <w:szCs w:val="24"/>
+          <w:lang w:val="cs-CZ"/>
+          <w14:ligatures w14:val="standardContextual"/>
+        </w:rPr>
+      </w:pPr>
+      <w:hyperlink w:anchor="_Toc179314227" w:history="1">
+        <w:r>
+          <w:rPr>
+            <w:rStyle w:val="Hypertextovodkaz"/>
+            <w:noProof/>
+          </w:rPr>
+          <w:t>1.4</w:t>
+        </w:r>
+        <w:r>
+          <w:rPr>
+            <w:rFonts w:asciiTheme="minorHAnsi" w:eastAsiaTheme="minorEastAsia" w:hAnsiTheme="minorHAnsi" w:cstheme="minorBidi"/>
+            <w:noProof/>
+            <w:kern w:val="2"/>
+            <w:szCs w:val="24"/>
+            <w:lang w:val="cs-CZ"/>
+            <w14:ligatures w14:val="standardContextual"/>
+          </w:rPr>
+          <w:tab/>
+        </w:r>
+        <w:r>
+          <w:rPr>
+            <w:rStyle w:val="Hypertextovodkaz"/>
+            <w:noProof/>
+          </w:rPr>
+          <w:t>Databáze</w:t>
+        </w:r>
+        <w:r>
+          <w:rPr>
+            <w:noProof/>
+            <w:webHidden/>
+          </w:rPr>
+          <w:tab/>
+        </w:r>
+        <w:r>
+          <w:rPr>
+            <w:noProof/>
+            <w:webHidden/>
+          </w:rPr>
+          <w:fldChar w:fldCharType="begin"/>
+        </w:r>
+        <w:r>
+          <w:rPr>
+            <w:noProof/>
+            <w:webHidden/>
+          </w:rPr>
+          <w:instrText xml:space="preserve"> PAGEREF _Toc179314227 \h </w:instrText>
+        </w:r>
+        <w:r>
+          <w:rPr>
+            <w:noProof/>
+            <w:webHidden/>
+          </w:rPr>
+        </w:r>
+        <w:r>
+          <w:rPr>
+            <w:noProof/>
+            <w:webHidden/>
+          </w:rPr>
+          <w:fldChar w:fldCharType="separate"/>
+        </w:r>
+        <w:r>
+          <w:rPr>
+            <w:noProof/>
+            <w:webHidden/>
+          </w:rPr>
+          <w:t>27</w:t>
         </w:r>
         <w:r>
           <w:rPr>
@@ -1996,7 +2593,7 @@
           <w14:ligatures w14:val="standardContextual"/>
         </w:rPr>
       </w:pPr>
-      <w:hyperlink w:anchor="_Toc177658119" w:history="1">
+      <w:hyperlink w:anchor="_Toc179314228" w:history="1">
         <w:r>
           <w:rPr>
             <w:rStyle w:val="Hypertextovodkaz"/>
@@ -2019,7 +2616,7 @@
           <w:rPr>
             <w:webHidden/>
           </w:rPr>
-          <w:instrText xml:space="preserve"> PAGEREF _Toc177658119 \h </w:instrText>
+          <w:instrText xml:space="preserve"> PAGEREF _Toc179314228 \h </w:instrText>
         </w:r>
         <w:r>
           <w:rPr>
@@ -2036,7 +2633,7 @@
           <w:rPr>
             <w:webHidden/>
           </w:rPr>
-          <w:t>25</w:t>
+          <w:t>28</w:t>
         </w:r>
         <w:r>
           <w:rPr>
@@ -2056,7 +2653,7 @@
           <w14:ligatures w14:val="standardContextual"/>
         </w:rPr>
       </w:pPr>
-      <w:hyperlink w:anchor="_Toc177658120" w:history="1">
+      <w:hyperlink w:anchor="_Toc179314229" w:history="1">
         <w:r>
           <w:rPr>
             <w:rStyle w:val="Hypertextovodkaz"/>
@@ -2079,7 +2676,7 @@
           <w:rPr>
             <w:webHidden/>
           </w:rPr>
-          <w:instrText xml:space="preserve"> PAGEREF _Toc177658120 \h </w:instrText>
+          <w:instrText xml:space="preserve"> PAGEREF _Toc179314229 \h </w:instrText>
         </w:r>
         <w:r>
           <w:rPr>
@@ -2096,7 +2693,7 @@
           <w:rPr>
             <w:webHidden/>
           </w:rPr>
-          <w:t>26</w:t>
+          <w:t>29</w:t>
         </w:r>
         <w:r>
           <w:rPr>
@@ -2116,7 +2713,7 @@
           <w14:ligatures w14:val="standardContextual"/>
         </w:rPr>
       </w:pPr>
-      <w:hyperlink w:anchor="_Toc177658121" w:history="1">
+      <w:hyperlink w:anchor="_Toc179314230" w:history="1">
         <w:r>
           <w:rPr>
             <w:rStyle w:val="Hypertextovodkaz"/>
@@ -2139,7 +2736,7 @@
           <w:rPr>
             <w:webHidden/>
           </w:rPr>
-          <w:instrText xml:space="preserve"> PAGEREF _Toc177658121 \h </w:instrText>
+          <w:instrText xml:space="preserve"> PAGEREF _Toc179314230 \h </w:instrText>
         </w:r>
         <w:r>
           <w:rPr>
@@ -2156,7 +2753,7 @@
           <w:rPr>
             <w:webHidden/>
           </w:rPr>
-          <w:t>27</w:t>
+          <w:t>30</w:t>
         </w:r>
         <w:r>
           <w:rPr>
@@ -2176,7 +2773,7 @@
           <w14:ligatures w14:val="standardContextual"/>
         </w:rPr>
       </w:pPr>
-      <w:hyperlink w:anchor="_Toc177658122" w:history="1">
+      <w:hyperlink w:anchor="_Toc179314231" w:history="1">
         <w:r>
           <w:rPr>
             <w:rStyle w:val="Hypertextovodkaz"/>
@@ -2199,7 +2796,7 @@
           <w:rPr>
             <w:webHidden/>
           </w:rPr>
-          <w:instrText xml:space="preserve"> PAGEREF _Toc177658122 \h </w:instrText>
+          <w:instrText xml:space="preserve"> PAGEREF _Toc179314231 \h </w:instrText>
         </w:r>
         <w:r>
           <w:rPr>
@@ -2216,7 +2813,7 @@
           <w:rPr>
             <w:webHidden/>
           </w:rPr>
-          <w:t>28</w:t>
+          <w:t>31</w:t>
         </w:r>
         <w:r>
           <w:rPr>
@@ -2236,7 +2833,7 @@
           <w14:ligatures w14:val="standardContextual"/>
         </w:rPr>
       </w:pPr>
-      <w:hyperlink w:anchor="_Toc177658123" w:history="1">
+      <w:hyperlink w:anchor="_Toc179314232" w:history="1">
         <w:r>
           <w:rPr>
             <w:rStyle w:val="Hypertextovodkaz"/>
@@ -2259,7 +2856,7 @@
           <w:rPr>
             <w:webHidden/>
           </w:rPr>
-          <w:instrText xml:space="preserve"> PAGEREF _Toc177658123 \h </w:instrText>
+          <w:instrText xml:space="preserve"> PAGEREF _Toc179314232 \h </w:instrText>
         </w:r>
         <w:r>
           <w:rPr>
@@ -2276,7 +2873,7 @@
           <w:rPr>
             <w:webHidden/>
           </w:rPr>
-          <w:t>31</w:t>
+          <w:t>34</w:t>
         </w:r>
         <w:r>
           <w:rPr>
@@ -2306,7 +2903,7 @@
       <w:bookmarkStart w:id="5" w:name="_Toc175620021"/>
       <w:bookmarkStart w:id="6" w:name="_Toc175704455"/>
       <w:bookmarkStart w:id="7" w:name="_Toc176513340"/>
-      <w:bookmarkStart w:id="8" w:name="_Toc177658103"/>
+      <w:bookmarkStart w:id="8" w:name="_Toc179314208"/>
       <w:r>
         <w:t>SEZNAM POUŽITÝCH ZKRATEK</w:t>
       </w:r>
@@ -3506,7 +4103,7 @@
       <w:bookmarkStart w:id="10" w:name="_Toc175620022"/>
       <w:bookmarkStart w:id="11" w:name="_Toc175704456"/>
       <w:bookmarkStart w:id="12" w:name="_Toc176513341"/>
-      <w:bookmarkStart w:id="13" w:name="_Toc177658104"/>
+      <w:bookmarkStart w:id="13" w:name="_Toc179314209"/>
       <w:r>
         <w:rPr>
           <w:sz w:val="28"/>
@@ -4670,7 +5267,7 @@
           <w:sz w:val="28"/>
         </w:rPr>
       </w:pPr>
-      <w:bookmarkStart w:id="14" w:name="_Toc177658105"/>
+      <w:bookmarkStart w:id="14" w:name="_Toc179314210"/>
       <w:r>
         <w:rPr>
           <w:sz w:val="28"/>
@@ -5925,7 +6522,7 @@
           <w:sz w:val="28"/>
         </w:rPr>
       </w:pPr>
-      <w:bookmarkStart w:id="15" w:name="_Toc177658106"/>
+      <w:bookmarkStart w:id="15" w:name="_Toc179314211"/>
       <w:r>
         <w:rPr>
           <w:sz w:val="28"/>
@@ -5953,16 +6550,14 @@
     <w:p>
       <w:pPr>
         <w:pStyle w:val="Nadpis1"/>
-        <w:numPr>
-          <w:ilvl w:val="0"/>
-          <w:numId w:val="0"/>
-        </w:numPr>
-        <w:ind w:left="431"/>
-      </w:pPr>
-      <w:bookmarkStart w:id="16" w:name="_Toc177658107"/>
+      </w:pPr>
+      <w:bookmarkStart w:id="16" w:name="_Toc179314212"/>
       <w:r>
         <w:lastRenderedPageBreak/>
-        <w:t>Teoretická část</w:t>
+        <w:t xml:space="preserve">Teoretická </w:t>
+      </w:r>
+      <w:r>
+        <w:t>část</w:t>
       </w:r>
       <w:bookmarkEnd w:id="16"/>
       <w:r>
@@ -5972,23 +6567,18 @@
     <w:p>
       <w:pPr>
         <w:pStyle w:val="Nadpis2"/>
-        <w:numPr>
-          <w:ilvl w:val="0"/>
-          <w:numId w:val="0"/>
-        </w:numPr>
-        <w:ind w:left="576"/>
-      </w:pPr>
-      <w:bookmarkStart w:id="17" w:name="_Toc177658108"/>
-      <w:bookmarkStart w:id="18" w:name="_Toc19065410"/>
-      <w:bookmarkStart w:id="19" w:name="_Toc19065682"/>
-      <w:bookmarkStart w:id="20" w:name="_Toc20477639"/>
-      <w:bookmarkStart w:id="21" w:name="_Toc46213540"/>
-      <w:bookmarkStart w:id="22" w:name="_Toc141763759"/>
-      <w:bookmarkStart w:id="23" w:name="_Toc152773050"/>
-      <w:bookmarkStart w:id="24" w:name="_Toc170630534"/>
-      <w:bookmarkStart w:id="25" w:name="_Toc175619964"/>
-      <w:bookmarkStart w:id="26" w:name="_Toc175704390"/>
-      <w:bookmarkStart w:id="27" w:name="_Toc176513273"/>
+      </w:pPr>
+      <w:bookmarkStart w:id="17" w:name="_Toc19065410"/>
+      <w:bookmarkStart w:id="18" w:name="_Toc19065682"/>
+      <w:bookmarkStart w:id="19" w:name="_Toc20477639"/>
+      <w:bookmarkStart w:id="20" w:name="_Toc46213540"/>
+      <w:bookmarkStart w:id="21" w:name="_Toc141763759"/>
+      <w:bookmarkStart w:id="22" w:name="_Toc152773050"/>
+      <w:bookmarkStart w:id="23" w:name="_Toc170630534"/>
+      <w:bookmarkStart w:id="24" w:name="_Toc175619964"/>
+      <w:bookmarkStart w:id="25" w:name="_Toc175704390"/>
+      <w:bookmarkStart w:id="26" w:name="_Toc176513273"/>
+      <w:bookmarkStart w:id="27" w:name="_Toc179314213"/>
       <w:bookmarkEnd w:id="0"/>
       <w:bookmarkEnd w:id="1"/>
       <w:bookmarkEnd w:id="2"/>
@@ -5997,7 +6587,7 @@
       <w:r>
         <w:t>Phishing</w:t>
       </w:r>
-      <w:bookmarkEnd w:id="17"/>
+      <w:bookmarkEnd w:id="27"/>
     </w:p>
     <w:p>
       <w:pPr>
@@ -6114,20 +6704,12 @@
     <w:p>
       <w:pPr>
         <w:pStyle w:val="Nadpis3-pododdl"/>
-        <w:numPr>
-          <w:ilvl w:val="0"/>
-          <w:numId w:val="0"/>
-        </w:numPr>
-        <w:ind w:left="720"/>
-        <w:rPr>
-          <w:lang w:eastAsia="cs-CZ"/>
-        </w:rPr>
-      </w:pPr>
-      <w:bookmarkStart w:id="28" w:name="_Toc177658109"/>
-      <w:r>
-        <w:rPr>
-          <w:lang w:eastAsia="cs-CZ"/>
-        </w:rPr>
+        <w:rPr>
+          <w:lang w:eastAsia="cs-CZ"/>
+        </w:rPr>
+      </w:pPr>
+      <w:bookmarkStart w:id="28" w:name="_Toc179314214"/>
+      <w:r>
         <w:t>Historie</w:t>
       </w:r>
       <w:bookmarkEnd w:id="28"/>
@@ -6300,21 +6882,19 @@
     <w:p>
       <w:pPr>
         <w:pStyle w:val="Nadpis3-pododdl"/>
-        <w:numPr>
-          <w:ilvl w:val="0"/>
-          <w:numId w:val="0"/>
-        </w:numPr>
-        <w:ind w:left="720"/>
-        <w:rPr>
-          <w:lang w:eastAsia="cs-CZ"/>
-        </w:rPr>
-      </w:pPr>
-      <w:bookmarkStart w:id="29" w:name="_Toc177658110"/>
-      <w:r>
-        <w:rPr>
-          <w:lang w:eastAsia="cs-CZ"/>
-        </w:rPr>
-        <w:t>Typy phishingu</w:t>
+        <w:rPr>
+          <w:lang w:eastAsia="cs-CZ"/>
+        </w:rPr>
+      </w:pPr>
+      <w:bookmarkStart w:id="29" w:name="_Toc179314215"/>
+      <w:r>
+        <w:rPr>
+          <w:lang w:eastAsia="cs-CZ"/>
+        </w:rPr>
+        <w:t xml:space="preserve">Typy </w:t>
+      </w:r>
+      <w:r>
+        <w:t>phishingu</w:t>
       </w:r>
       <w:bookmarkEnd w:id="29"/>
     </w:p>
@@ -6807,15 +7387,13 @@
     <w:p>
       <w:pPr>
         <w:pStyle w:val="Nadpis3-pododdl"/>
-        <w:numPr>
-          <w:ilvl w:val="0"/>
-          <w:numId w:val="0"/>
-        </w:numPr>
-        <w:ind w:left="720"/>
-      </w:pPr>
-      <w:bookmarkStart w:id="30" w:name="_Toc177658111"/>
-      <w:r>
-        <w:t>Jak phishing funguje</w:t>
+      </w:pPr>
+      <w:bookmarkStart w:id="30" w:name="_Toc179314216"/>
+      <w:r>
+        <w:t xml:space="preserve">Jak phishing </w:t>
+      </w:r>
+      <w:r>
+        <w:t>funguje</w:t>
       </w:r>
       <w:bookmarkEnd w:id="30"/>
       <w:r>
@@ -6878,15 +7456,13 @@
     <w:p>
       <w:pPr>
         <w:pStyle w:val="Nadpis3-pododdl"/>
-        <w:numPr>
-          <w:ilvl w:val="0"/>
-          <w:numId w:val="0"/>
-        </w:numPr>
-        <w:ind w:left="720"/>
-      </w:pPr>
-      <w:bookmarkStart w:id="31" w:name="_Toc177658112"/>
-      <w:r>
-        <w:t>Technické aspekty</w:t>
+      </w:pPr>
+      <w:bookmarkStart w:id="31" w:name="_Toc179314217"/>
+      <w:r>
+        <w:t>Technické</w:t>
+      </w:r>
+      <w:r>
+        <w:t xml:space="preserve"> aspekty</w:t>
       </w:r>
       <w:bookmarkEnd w:id="31"/>
     </w:p>
@@ -7284,13 +7860,8 @@
     <w:p>
       <w:pPr>
         <w:pStyle w:val="Nadpis3-pododdl"/>
-        <w:numPr>
-          <w:ilvl w:val="0"/>
-          <w:numId w:val="0"/>
-        </w:numPr>
-        <w:ind w:left="720"/>
-      </w:pPr>
-      <w:bookmarkStart w:id="32" w:name="_Toc177658113"/>
+      </w:pPr>
+      <w:bookmarkStart w:id="32" w:name="_Toc179314218"/>
       <w:r>
         <w:lastRenderedPageBreak/>
         <w:t>Dopady phishingu</w:t>
@@ -7445,13 +8016,8 @@
     <w:p>
       <w:pPr>
         <w:pStyle w:val="Nadpis3-pododdl"/>
-        <w:numPr>
-          <w:ilvl w:val="0"/>
-          <w:numId w:val="0"/>
-        </w:numPr>
-        <w:ind w:left="720"/>
-      </w:pPr>
-      <w:bookmarkStart w:id="33" w:name="_Toc177658114"/>
+      </w:pPr>
+      <w:bookmarkStart w:id="33" w:name="_Toc179314219"/>
       <w:r>
         <w:t>Legislativa</w:t>
       </w:r>
@@ -7807,14 +8373,15 @@
     <w:p>
       <w:pPr>
         <w:pStyle w:val="Nadpis3-pododdl"/>
-        <w:numPr>
-          <w:ilvl w:val="0"/>
-          <w:numId w:val="0"/>
-        </w:numPr>
-        <w:ind w:left="720"/>
-      </w:pPr>
-      <w:bookmarkStart w:id="34" w:name="_Toc177658115"/>
-      <w:r>
+        <w:rPr>
+          <w:color w:val="F79646" w:themeColor="accent6"/>
+        </w:rPr>
+      </w:pPr>
+      <w:bookmarkStart w:id="34" w:name="_Toc179314220"/>
+      <w:r>
+        <w:rPr>
+          <w:color w:val="F79646" w:themeColor="accent6"/>
+        </w:rPr>
         <w:t>Současné metody ochrany</w:t>
       </w:r>
       <w:bookmarkEnd w:id="34"/>
@@ -7882,14 +8449,15 @@
     <w:p>
       <w:pPr>
         <w:pStyle w:val="Nadpis3-pododdl"/>
-        <w:numPr>
-          <w:ilvl w:val="0"/>
-          <w:numId w:val="0"/>
-        </w:numPr>
-        <w:ind w:left="720"/>
-      </w:pPr>
-      <w:bookmarkStart w:id="35" w:name="_Toc177658116"/>
-      <w:r>
+        <w:rPr>
+          <w:color w:val="F79646" w:themeColor="accent6"/>
+        </w:rPr>
+      </w:pPr>
+      <w:bookmarkStart w:id="35" w:name="_Toc179314221"/>
+      <w:r>
+        <w:rPr>
+          <w:color w:val="F79646" w:themeColor="accent6"/>
+        </w:rPr>
         <w:t>Odolnost organizací proti phishingu</w:t>
       </w:r>
       <w:bookmarkEnd w:id="35"/>
@@ -8043,15 +8611,16 @@
     <w:p>
       <w:pPr>
         <w:pStyle w:val="Nadpis3-pododdl"/>
-        <w:numPr>
-          <w:ilvl w:val="0"/>
-          <w:numId w:val="0"/>
-        </w:numPr>
-        <w:ind w:left="720"/>
-      </w:pPr>
-      <w:bookmarkStart w:id="36" w:name="_Toc177658117"/>
-      <w:r>
-        <w:t>Význam lidského faktoru</w:t>
+      </w:pPr>
+      <w:bookmarkStart w:id="36" w:name="_Toc179314222"/>
+      <w:r>
+        <w:t xml:space="preserve">Význam </w:t>
+      </w:r>
+      <w:r>
+        <w:t>lidského</w:t>
+      </w:r>
+      <w:r>
+        <w:t xml:space="preserve"> faktoru</w:t>
       </w:r>
       <w:bookmarkEnd w:id="36"/>
     </w:p>
@@ -8098,51 +8667,1104 @@
     <w:p>
       <w:pPr>
         <w:pStyle w:val="Nadpis2"/>
+      </w:pPr>
+      <w:bookmarkStart w:id="37" w:name="_Toc179314223"/>
+      <w:r>
+        <w:t>Umělá inteligence (</w:t>
+      </w:r>
+      <w:r>
+        <w:t>AI</w:t>
+      </w:r>
+      <w:r>
+        <w:t>)</w:t>
+      </w:r>
+      <w:bookmarkEnd w:id="37"/>
+    </w:p>
+    <w:p>
+      <w:pPr>
+        <w:rPr>
+          <w:lang w:eastAsia="cs-CZ"/>
+        </w:rPr>
+      </w:pPr>
+      <w:r>
+        <w:rPr>
+          <w:lang w:eastAsia="cs-CZ"/>
+        </w:rPr>
+        <w:t xml:space="preserve">Umělá inteligence (AI) </w:t>
+      </w:r>
+      <w:r>
+        <w:rPr>
+          <w:lang w:eastAsia="cs-CZ"/>
+        </w:rPr>
+        <w:t>je vědní obor, který se zabývá vývojem</w:t>
+      </w:r>
+      <w:r>
+        <w:rPr>
+          <w:lang w:eastAsia="cs-CZ"/>
+        </w:rPr>
+        <w:t xml:space="preserve"> inteligentní</w:t>
+      </w:r>
+      <w:r>
+        <w:rPr>
+          <w:lang w:eastAsia="cs-CZ"/>
+        </w:rPr>
+        <w:t xml:space="preserve">ch </w:t>
+      </w:r>
+      <w:r>
+        <w:rPr>
+          <w:lang w:eastAsia="cs-CZ"/>
+        </w:rPr>
+        <w:t>systém</w:t>
+      </w:r>
+      <w:r>
+        <w:rPr>
+          <w:lang w:eastAsia="cs-CZ"/>
+        </w:rPr>
+        <w:t>ů</w:t>
+      </w:r>
+      <w:r>
+        <w:rPr>
+          <w:lang w:eastAsia="cs-CZ"/>
+        </w:rPr>
+        <w:t>, které jsou schopn</w:t>
+      </w:r>
+      <w:r>
+        <w:rPr>
+          <w:lang w:eastAsia="cs-CZ"/>
+        </w:rPr>
+        <w:t>é</w:t>
+      </w:r>
+      <w:r>
+        <w:rPr>
+          <w:lang w:eastAsia="cs-CZ"/>
+        </w:rPr>
+        <w:t xml:space="preserve"> provádět úkoly běžně vyžadující lidskou inteligenci. </w:t>
+      </w:r>
+      <w:r>
+        <w:rPr>
+          <w:lang w:eastAsia="cs-CZ"/>
+        </w:rPr>
+        <w:t>Patří sem například</w:t>
+      </w:r>
+      <w:r>
+        <w:rPr>
+          <w:lang w:eastAsia="cs-CZ"/>
+        </w:rPr>
+        <w:t xml:space="preserve"> automatizac</w:t>
+      </w:r>
+      <w:r>
+        <w:rPr>
+          <w:lang w:eastAsia="cs-CZ"/>
+        </w:rPr>
+        <w:t>e</w:t>
+      </w:r>
+      <w:r>
+        <w:rPr>
+          <w:lang w:eastAsia="cs-CZ"/>
+        </w:rPr>
+        <w:t xml:space="preserve"> rutinní</w:t>
+      </w:r>
+      <w:r>
+        <w:rPr>
+          <w:lang w:eastAsia="cs-CZ"/>
+        </w:rPr>
+        <w:t>ch</w:t>
+      </w:r>
+      <w:r>
+        <w:rPr>
+          <w:lang w:eastAsia="cs-CZ"/>
+        </w:rPr>
+        <w:t xml:space="preserve"> </w:t>
+      </w:r>
+      <w:r>
+        <w:rPr>
+          <w:lang w:eastAsia="cs-CZ"/>
+        </w:rPr>
+        <w:t>činností</w:t>
+      </w:r>
+      <w:r>
+        <w:rPr>
+          <w:lang w:eastAsia="cs-CZ"/>
+        </w:rPr>
+        <w:t>, rozpoznávání řeči nebo obrazu</w:t>
+      </w:r>
+      <w:r>
+        <w:rPr>
+          <w:lang w:eastAsia="cs-CZ"/>
+        </w:rPr>
+        <w:t>, rozhodování, učení</w:t>
+      </w:r>
+      <w:r>
+        <w:rPr>
+          <w:lang w:eastAsia="cs-CZ"/>
+        </w:rPr>
+        <w:t xml:space="preserve"> nebo analýz</w:t>
+      </w:r>
+      <w:r>
+        <w:rPr>
+          <w:lang w:eastAsia="cs-CZ"/>
+        </w:rPr>
+        <w:t>a</w:t>
+      </w:r>
+      <w:r>
+        <w:rPr>
+          <w:lang w:eastAsia="cs-CZ"/>
+        </w:rPr>
+        <w:t xml:space="preserve"> dat.</w:t>
+      </w:r>
+    </w:p>
+    <w:p>
+      <w:pPr>
+        <w:rPr>
+          <w:lang w:eastAsia="cs-CZ"/>
+        </w:rPr>
+      </w:pPr>
+      <w:r>
+        <w:rPr>
+          <w:lang w:eastAsia="cs-CZ"/>
+        </w:rPr>
+        <w:t xml:space="preserve">Moderní AI </w:t>
+      </w:r>
+      <w:r>
+        <w:rPr>
+          <w:lang w:eastAsia="cs-CZ"/>
+        </w:rPr>
+        <w:t>zahrnuje různé techniky</w:t>
+      </w:r>
+      <w:r>
+        <w:rPr>
+          <w:lang w:eastAsia="cs-CZ"/>
+        </w:rPr>
+        <w:t>,</w:t>
+      </w:r>
+      <w:r>
+        <w:rPr>
+          <w:lang w:eastAsia="cs-CZ"/>
+        </w:rPr>
+        <w:t xml:space="preserve"> z nichž nejvýznamnější jsou strojové učení (</w:t>
+      </w:r>
+      <w:proofErr w:type="spellStart"/>
+      <w:r>
+        <w:rPr>
+          <w:lang w:eastAsia="cs-CZ"/>
+        </w:rPr>
+        <w:t>Machine</w:t>
+      </w:r>
+      <w:proofErr w:type="spellEnd"/>
+      <w:r>
+        <w:rPr>
+          <w:lang w:eastAsia="cs-CZ"/>
+        </w:rPr>
+        <w:t xml:space="preserve"> Learning, ML) a hluboké učení (</w:t>
+      </w:r>
+      <w:proofErr w:type="spellStart"/>
+      <w:r>
+        <w:rPr>
+          <w:lang w:eastAsia="cs-CZ"/>
+        </w:rPr>
+        <w:t>D</w:t>
+      </w:r>
+      <w:r>
+        <w:rPr>
+          <w:lang w:eastAsia="cs-CZ"/>
+        </w:rPr>
+        <w:t>eep</w:t>
+      </w:r>
+      <w:proofErr w:type="spellEnd"/>
+      <w:r>
+        <w:rPr>
+          <w:lang w:eastAsia="cs-CZ"/>
+        </w:rPr>
+        <w:t xml:space="preserve"> </w:t>
+      </w:r>
+      <w:proofErr w:type="spellStart"/>
+      <w:r>
+        <w:rPr>
+          <w:lang w:eastAsia="cs-CZ"/>
+        </w:rPr>
+        <w:t>L</w:t>
+      </w:r>
+      <w:r>
+        <w:rPr>
+          <w:lang w:eastAsia="cs-CZ"/>
+        </w:rPr>
+        <w:t>earning,DL</w:t>
+      </w:r>
+      <w:proofErr w:type="spellEnd"/>
+      <w:r>
+        <w:rPr>
+          <w:lang w:eastAsia="cs-CZ"/>
+        </w:rPr>
+        <w:t xml:space="preserve">). ML umožňuje systémům </w:t>
+      </w:r>
+      <w:r>
+        <w:rPr>
+          <w:lang w:eastAsia="cs-CZ"/>
+        </w:rPr>
+        <w:t xml:space="preserve">se </w:t>
+      </w:r>
+      <w:r>
+        <w:rPr>
+          <w:lang w:eastAsia="cs-CZ"/>
+        </w:rPr>
+        <w:t>automatick</w:t>
+      </w:r>
+      <w:r>
+        <w:rPr>
+          <w:lang w:eastAsia="cs-CZ"/>
+        </w:rPr>
+        <w:t>y</w:t>
+      </w:r>
+      <w:r>
+        <w:rPr>
+          <w:lang w:eastAsia="cs-CZ"/>
+        </w:rPr>
+        <w:t xml:space="preserve"> uč</w:t>
+      </w:r>
+      <w:r>
+        <w:rPr>
+          <w:lang w:eastAsia="cs-CZ"/>
+        </w:rPr>
+        <w:t>it</w:t>
+      </w:r>
+      <w:r>
+        <w:rPr>
+          <w:lang w:eastAsia="cs-CZ"/>
+        </w:rPr>
+        <w:t xml:space="preserve"> a zlepšov</w:t>
+      </w:r>
+      <w:r>
+        <w:rPr>
+          <w:lang w:eastAsia="cs-CZ"/>
+        </w:rPr>
+        <w:t>at</w:t>
+      </w:r>
+      <w:r>
+        <w:rPr>
+          <w:lang w:eastAsia="cs-CZ"/>
+        </w:rPr>
+        <w:t xml:space="preserve"> své</w:t>
+      </w:r>
+      <w:r>
+        <w:rPr>
+          <w:lang w:eastAsia="cs-CZ"/>
+        </w:rPr>
+        <w:t xml:space="preserve"> </w:t>
+      </w:r>
+      <w:r>
+        <w:rPr>
+          <w:lang w:eastAsia="cs-CZ"/>
+        </w:rPr>
+        <w:t xml:space="preserve">chování na </w:t>
+      </w:r>
+      <w:r>
+        <w:rPr>
+          <w:lang w:eastAsia="cs-CZ"/>
+        </w:rPr>
+        <w:t>základě zkušeností a dat</w:t>
+      </w:r>
+      <w:r>
+        <w:rPr>
+          <w:lang w:eastAsia="cs-CZ"/>
+        </w:rPr>
+        <w:t>, aniž</w:t>
+      </w:r>
+      <w:r>
+        <w:rPr>
+          <w:lang w:eastAsia="cs-CZ"/>
+        </w:rPr>
+        <w:t xml:space="preserve"> </w:t>
+      </w:r>
+      <w:r>
+        <w:rPr>
+          <w:lang w:eastAsia="cs-CZ"/>
+        </w:rPr>
+        <w:lastRenderedPageBreak/>
+        <w:t>by byly explicitně naprogramovány</w:t>
+      </w:r>
+      <w:r>
+        <w:rPr>
+          <w:lang w:eastAsia="cs-CZ"/>
+        </w:rPr>
+        <w:t xml:space="preserve">. DL je </w:t>
+      </w:r>
+      <w:r>
+        <w:rPr>
+          <w:lang w:eastAsia="cs-CZ"/>
+        </w:rPr>
+        <w:t>specializovanou oblastí</w:t>
+      </w:r>
+      <w:r>
+        <w:rPr>
+          <w:lang w:eastAsia="cs-CZ"/>
+        </w:rPr>
+        <w:t xml:space="preserve"> ML</w:t>
+      </w:r>
+      <w:r>
+        <w:rPr>
+          <w:lang w:eastAsia="cs-CZ"/>
+        </w:rPr>
+        <w:t xml:space="preserve">, která se </w:t>
+      </w:r>
+      <w:r>
+        <w:rPr>
+          <w:lang w:eastAsia="cs-CZ"/>
+        </w:rPr>
+        <w:t xml:space="preserve">zaměřuje na trénink </w:t>
+      </w:r>
+      <w:r>
+        <w:rPr>
+          <w:lang w:eastAsia="cs-CZ"/>
+        </w:rPr>
+        <w:t>vícevrstvých</w:t>
+      </w:r>
+      <w:r>
+        <w:rPr>
+          <w:lang w:eastAsia="cs-CZ"/>
+        </w:rPr>
+        <w:t xml:space="preserve"> neuronových sítí</w:t>
+      </w:r>
+      <w:r>
+        <w:rPr>
+          <w:lang w:eastAsia="cs-CZ"/>
+        </w:rPr>
+        <w:t>,</w:t>
+      </w:r>
+      <w:r>
+        <w:rPr>
+          <w:lang w:eastAsia="cs-CZ"/>
+        </w:rPr>
+        <w:t xml:space="preserve"> inspirovaných </w:t>
+      </w:r>
+      <w:r>
+        <w:rPr>
+          <w:lang w:eastAsia="cs-CZ"/>
+        </w:rPr>
+        <w:t>strukturou</w:t>
+      </w:r>
+      <w:r>
+        <w:rPr>
+          <w:lang w:eastAsia="cs-CZ"/>
+        </w:rPr>
+        <w:t xml:space="preserve"> lidského mozku</w:t>
+      </w:r>
+      <w:r>
+        <w:rPr>
+          <w:lang w:eastAsia="cs-CZ"/>
+        </w:rPr>
+        <w:t xml:space="preserve"> a umožňuje analýzu velkých a komplexních dat</w:t>
+      </w:r>
+      <w:r>
+        <w:rPr>
+          <w:lang w:eastAsia="cs-CZ"/>
+        </w:rPr>
+        <w:t>.</w:t>
+      </w:r>
+      <w:r>
+        <w:rPr>
+          <w:lang w:eastAsia="cs-CZ"/>
+        </w:rPr>
+        <w:t>[17]</w:t>
+      </w:r>
+      <w:r>
+        <w:rPr>
+          <w:lang w:eastAsia="cs-CZ"/>
+        </w:rPr>
+        <w:t>[19]</w:t>
+      </w:r>
+    </w:p>
+    <w:p>
+      <w:pPr>
+        <w:pStyle w:val="Nadpis3-pododdl"/>
+        <w:rPr>
+          <w:lang w:eastAsia="cs-CZ"/>
+        </w:rPr>
+      </w:pPr>
+      <w:bookmarkStart w:id="38" w:name="_Toc179314224"/>
+      <w:r>
+        <w:t>Historie</w:t>
+      </w:r>
+      <w:r>
+        <w:t xml:space="preserve"> a vývoj</w:t>
+      </w:r>
+      <w:bookmarkEnd w:id="38"/>
+    </w:p>
+    <w:p>
+      <w:pPr>
+        <w:rPr>
+          <w:lang w:eastAsia="cs-CZ"/>
+        </w:rPr>
+      </w:pPr>
+      <w:r>
+        <w:rPr>
+          <w:lang w:eastAsia="cs-CZ"/>
+        </w:rPr>
+        <w:t>Počátky umělé inteligence sahají do poloviny 20. století</w:t>
+      </w:r>
+      <w:r>
+        <w:rPr>
+          <w:lang w:eastAsia="cs-CZ"/>
+        </w:rPr>
+        <w:t xml:space="preserve">, přičemž jako </w:t>
+      </w:r>
+      <w:r>
+        <w:rPr>
+          <w:lang w:eastAsia="cs-CZ"/>
+        </w:rPr>
+        <w:t>formáln</w:t>
+      </w:r>
+      <w:r>
+        <w:rPr>
+          <w:lang w:eastAsia="cs-CZ"/>
+        </w:rPr>
+        <w:t>í disciplína byla poprvé vymezena</w:t>
+      </w:r>
+      <w:r>
+        <w:rPr>
+          <w:lang w:eastAsia="cs-CZ"/>
+        </w:rPr>
+        <w:t xml:space="preserve"> </w:t>
+      </w:r>
+      <w:r>
+        <w:rPr>
+          <w:lang w:eastAsia="cs-CZ"/>
+        </w:rPr>
+        <w:t xml:space="preserve">na </w:t>
+      </w:r>
+      <w:proofErr w:type="spellStart"/>
+      <w:r>
+        <w:rPr>
+          <w:lang w:eastAsia="cs-CZ"/>
+        </w:rPr>
+        <w:t>Dartmouthské</w:t>
+      </w:r>
+      <w:proofErr w:type="spellEnd"/>
+      <w:r>
+        <w:rPr>
+          <w:lang w:eastAsia="cs-CZ"/>
+        </w:rPr>
+        <w:t xml:space="preserve"> konferenci</w:t>
+      </w:r>
+      <w:r>
+        <w:rPr>
+          <w:lang w:eastAsia="cs-CZ"/>
+        </w:rPr>
+        <w:t xml:space="preserve"> </w:t>
+      </w:r>
+      <w:r>
+        <w:rPr>
+          <w:lang w:eastAsia="cs-CZ"/>
+        </w:rPr>
+        <w:t xml:space="preserve">v roce 1956. </w:t>
+      </w:r>
+      <w:r>
+        <w:rPr>
+          <w:lang w:eastAsia="cs-CZ"/>
+        </w:rPr>
+        <w:t>Tato konference byla klíčový</w:t>
+      </w:r>
+      <w:r>
+        <w:rPr>
+          <w:lang w:eastAsia="cs-CZ"/>
+        </w:rPr>
+        <w:t>m momentem v historii AI, neboť položila základy pro výzkum a vývoj v této oblasti.</w:t>
+      </w:r>
+    </w:p>
+    <w:p>
+      <w:pPr>
+        <w:rPr>
+          <w:lang w:eastAsia="cs-CZ"/>
+        </w:rPr>
+      </w:pPr>
+      <w:r>
+        <w:rPr>
+          <w:lang w:eastAsia="cs-CZ"/>
+        </w:rPr>
+        <w:t xml:space="preserve">V raných fázích </w:t>
+      </w:r>
+      <w:r>
+        <w:rPr>
+          <w:lang w:eastAsia="cs-CZ"/>
+        </w:rPr>
+        <w:t>se zaměřovala především na</w:t>
+      </w:r>
+      <w:r>
+        <w:rPr>
+          <w:lang w:eastAsia="cs-CZ"/>
+        </w:rPr>
+        <w:t xml:space="preserve"> logické operace, jako jsou šachové programy. </w:t>
+      </w:r>
+      <w:r>
+        <w:rPr>
+          <w:lang w:eastAsia="cs-CZ"/>
+        </w:rPr>
+        <w:t>AI dokázala efektivně řešit úlohy, které jsou pro člověka intelektuálně obtížné, ale lze je popsat matematickými nebo jinými pravidly. Výzvou pro AI se ukázalo řešení úkolů, které člověk provádí snadno, ale jsou obtížné na popis, jako je</w:t>
+      </w:r>
+      <w:r>
+        <w:rPr>
+          <w:lang w:eastAsia="cs-CZ"/>
+        </w:rPr>
+        <w:t xml:space="preserve"> </w:t>
+      </w:r>
+      <w:r>
+        <w:rPr>
+          <w:lang w:eastAsia="cs-CZ"/>
+        </w:rPr>
+        <w:t>rozpoznávání znaků, slov nebo obličejů na obrázcích</w:t>
+      </w:r>
+      <w:r>
+        <w:rPr>
+          <w:lang w:eastAsia="cs-CZ"/>
+        </w:rPr>
+        <w:t>, tedy problémy, které lidé zvládají intuitivně.</w:t>
+      </w:r>
+    </w:p>
+    <w:p>
+      <w:pPr>
+        <w:rPr>
+          <w:lang w:eastAsia="cs-CZ"/>
+        </w:rPr>
+      </w:pPr>
+      <w:r>
+        <w:rPr>
+          <w:lang w:eastAsia="cs-CZ"/>
+        </w:rPr>
+        <w:t>Výrazný rozvoj AI nastal až s nárůstem</w:t>
+      </w:r>
+      <w:r>
+        <w:rPr>
+          <w:lang w:eastAsia="cs-CZ"/>
+        </w:rPr>
+        <w:t xml:space="preserve"> výpočetních </w:t>
+      </w:r>
+      <w:r>
+        <w:rPr>
+          <w:lang w:eastAsia="cs-CZ"/>
+        </w:rPr>
+        <w:t>kapacit</w:t>
+      </w:r>
+      <w:r>
+        <w:rPr>
+          <w:lang w:eastAsia="cs-CZ"/>
+        </w:rPr>
+        <w:t xml:space="preserve"> a větší dostupnost</w:t>
+      </w:r>
+      <w:r>
+        <w:rPr>
+          <w:lang w:eastAsia="cs-CZ"/>
+        </w:rPr>
+        <w:t>í</w:t>
+      </w:r>
+      <w:r>
+        <w:rPr>
+          <w:lang w:eastAsia="cs-CZ"/>
+        </w:rPr>
+        <w:t xml:space="preserve"> datových souborů v 21. století</w:t>
+      </w:r>
+      <w:r>
+        <w:rPr>
+          <w:lang w:eastAsia="cs-CZ"/>
+        </w:rPr>
+        <w:t>. Dnes má umělá inteligence využití v oblastech, jako je zdravotnictví, autonomní doprava a finanční sektor.</w:t>
+      </w:r>
+      <w:r>
+        <w:rPr>
+          <w:lang w:eastAsia="cs-CZ"/>
+        </w:rPr>
+        <w:t xml:space="preserve"> [18]</w:t>
+      </w:r>
+    </w:p>
+    <w:p>
+      <w:pPr>
+        <w:pStyle w:val="Nadpis3-pododdl"/>
+        <w:rPr>
+          <w:lang w:eastAsia="cs-CZ"/>
+        </w:rPr>
+      </w:pPr>
+      <w:bookmarkStart w:id="39" w:name="_Toc179314225"/>
+      <w:r>
+        <w:rPr>
+          <w:lang w:eastAsia="cs-CZ"/>
+        </w:rPr>
+        <w:t>Typy umělé inteligence</w:t>
+      </w:r>
+      <w:bookmarkEnd w:id="39"/>
+    </w:p>
+    <w:p>
+      <w:pPr>
+        <w:rPr>
+          <w:lang w:eastAsia="cs-CZ"/>
+        </w:rPr>
+      </w:pPr>
+      <w:r>
+        <w:rPr>
+          <w:lang w:eastAsia="cs-CZ"/>
+        </w:rPr>
+        <w:t>Umělou inteligenci lze rozdělit na tři hlavní typy:</w:t>
+      </w:r>
+    </w:p>
+    <w:p>
+      <w:pPr>
+        <w:rPr>
+          <w:u w:val="single"/>
+          <w:lang w:eastAsia="cs-CZ"/>
+        </w:rPr>
+      </w:pPr>
+      <w:r>
+        <w:rPr>
+          <w:u w:val="single"/>
+          <w:lang w:eastAsia="cs-CZ"/>
+        </w:rPr>
+        <w:t>Úzká AI (</w:t>
+      </w:r>
+      <w:proofErr w:type="spellStart"/>
+      <w:r>
+        <w:rPr>
+          <w:u w:val="single"/>
+          <w:lang w:eastAsia="cs-CZ"/>
+        </w:rPr>
+        <w:t>Weak</w:t>
+      </w:r>
+      <w:proofErr w:type="spellEnd"/>
+      <w:r>
+        <w:rPr>
+          <w:u w:val="single"/>
+          <w:lang w:eastAsia="cs-CZ"/>
+        </w:rPr>
+        <w:t xml:space="preserve"> AI)</w:t>
+      </w:r>
+    </w:p>
+    <w:p>
+      <w:pPr>
+        <w:rPr>
+          <w:lang w:eastAsia="cs-CZ"/>
+        </w:rPr>
+      </w:pPr>
+      <w:r>
+        <w:rPr>
+          <w:lang w:eastAsia="cs-CZ"/>
+        </w:rPr>
+        <w:tab/>
+      </w:r>
+      <w:r>
+        <w:rPr>
+          <w:lang w:eastAsia="cs-CZ"/>
+        </w:rPr>
+        <w:t>Tento typ AI je navržen tak, aby se choval, jako by byl inteligentní, ale ve skutečnosti neprovádí žádné vědomé myšlení. Slabá AI je schopna simulovat inteligentní chování bez skutečné „inteligence“</w:t>
+      </w:r>
+      <w:r>
+        <w:rPr>
+          <w:lang w:eastAsia="cs-CZ"/>
+        </w:rPr>
+        <w:t xml:space="preserve">. </w:t>
+      </w:r>
+      <w:r>
+        <w:rPr>
+          <w:highlight w:val="yellow"/>
+          <w:lang w:eastAsia="cs-CZ"/>
+        </w:rPr>
+        <w:t xml:space="preserve">John </w:t>
+      </w:r>
+      <w:proofErr w:type="spellStart"/>
+      <w:r>
+        <w:rPr>
+          <w:highlight w:val="yellow"/>
+          <w:lang w:eastAsia="cs-CZ"/>
+        </w:rPr>
+        <w:t>Searle</w:t>
+      </w:r>
+      <w:proofErr w:type="spellEnd"/>
+      <w:r>
+        <w:rPr>
+          <w:highlight w:val="yellow"/>
+          <w:lang w:eastAsia="cs-CZ"/>
+        </w:rPr>
+        <w:t xml:space="preserve"> popsal slabou AI jako schopnou vykonávat konkrétní úkoly bez vědomí a sebeuvědomění.</w:t>
+      </w:r>
+      <w:r>
+        <w:rPr>
+          <w:lang w:eastAsia="cs-CZ"/>
+        </w:rPr>
+        <w:t xml:space="preserve"> Tato umělá inteligence je to, co v dnešní době vídáme ve většině současných aplikací, jako jsou hlasoví asistenti nebo systémy pro rozpoznávání obrazu.</w:t>
+      </w:r>
+      <w:r>
+        <w:rPr>
+          <w:lang w:eastAsia="cs-CZ"/>
+        </w:rPr>
+        <w:tab/>
+      </w:r>
+    </w:p>
+    <w:p>
+      <w:pPr>
+        <w:rPr>
+          <w:u w:val="single"/>
+          <w:lang w:eastAsia="cs-CZ"/>
+        </w:rPr>
+      </w:pPr>
+      <w:r>
+        <w:rPr>
+          <w:u w:val="single"/>
+          <w:lang w:eastAsia="cs-CZ"/>
+        </w:rPr>
+        <w:t>Silná</w:t>
+      </w:r>
+      <w:r>
+        <w:rPr>
+          <w:u w:val="single"/>
+          <w:lang w:eastAsia="cs-CZ"/>
+        </w:rPr>
+        <w:t xml:space="preserve"> AI (</w:t>
+      </w:r>
+      <w:proofErr w:type="spellStart"/>
+      <w:r>
+        <w:rPr>
+          <w:u w:val="single"/>
+          <w:lang w:eastAsia="cs-CZ"/>
+        </w:rPr>
+        <w:t>Strong</w:t>
+      </w:r>
+      <w:proofErr w:type="spellEnd"/>
+      <w:r>
+        <w:rPr>
+          <w:u w:val="single"/>
+          <w:lang w:eastAsia="cs-CZ"/>
+        </w:rPr>
+        <w:t xml:space="preserve"> AI)</w:t>
+      </w:r>
+      <w:r>
+        <w:rPr>
+          <w:u w:val="single"/>
+          <w:lang w:eastAsia="cs-CZ"/>
+        </w:rPr>
+        <w:t xml:space="preserve"> / Obecná AI (General AI)</w:t>
+      </w:r>
+    </w:p>
+    <w:p>
+      <w:pPr>
+        <w:rPr>
+          <w:lang w:eastAsia="cs-CZ"/>
+        </w:rPr>
+      </w:pPr>
+      <w:r>
+        <w:rPr>
+          <w:lang w:eastAsia="cs-CZ"/>
+        </w:rPr>
+        <w:tab/>
+      </w:r>
+      <w:r>
+        <w:rPr>
+          <w:lang w:eastAsia="cs-CZ"/>
+        </w:rPr>
+        <w:t>Silná</w:t>
+      </w:r>
+      <w:r>
+        <w:rPr>
+          <w:lang w:eastAsia="cs-CZ"/>
+        </w:rPr>
+        <w:t xml:space="preserve"> AI</w:t>
+      </w:r>
+      <w:r>
+        <w:rPr>
+          <w:lang w:eastAsia="cs-CZ"/>
+        </w:rPr>
+        <w:t xml:space="preserve">, také označovaná jako „obecná AI“, odkazuje na stroje, které by nejen simulovaly inteligentní chování, ale také by skutečně vykonávaly vědomé myšlení. </w:t>
+      </w:r>
+      <w:r>
+        <w:rPr>
+          <w:lang w:eastAsia="cs-CZ"/>
+        </w:rPr>
+        <w:lastRenderedPageBreak/>
+        <w:t>Tento typ AI by byl schopen řešit širokou škálu úkolů na úrovni člověka, včetně nových a neznámých situací. V současnosti neexistuje žádný systém, který by tuto úroveň dosáhl, a tak zůstává silná AI pouze teoretickým konceptem.</w:t>
+      </w:r>
+    </w:p>
+    <w:p>
+      <w:pPr>
+        <w:rPr>
+          <w:u w:val="single"/>
+          <w:lang w:eastAsia="cs-CZ"/>
+        </w:rPr>
+      </w:pPr>
+      <w:proofErr w:type="spellStart"/>
+      <w:r>
+        <w:rPr>
+          <w:u w:val="single"/>
+          <w:lang w:eastAsia="cs-CZ"/>
+        </w:rPr>
+        <w:t>Superinteligence</w:t>
+      </w:r>
+      <w:proofErr w:type="spellEnd"/>
+      <w:r>
+        <w:rPr>
+          <w:u w:val="single"/>
+          <w:lang w:eastAsia="cs-CZ"/>
+        </w:rPr>
+        <w:t xml:space="preserve"> (</w:t>
+      </w:r>
+      <w:proofErr w:type="spellStart"/>
+      <w:r>
+        <w:rPr>
+          <w:u w:val="single"/>
+          <w:lang w:eastAsia="cs-CZ"/>
+        </w:rPr>
+        <w:t>Artificial</w:t>
+      </w:r>
+      <w:proofErr w:type="spellEnd"/>
+      <w:r>
+        <w:rPr>
+          <w:u w:val="single"/>
+          <w:lang w:eastAsia="cs-CZ"/>
+        </w:rPr>
+        <w:t xml:space="preserve"> </w:t>
+      </w:r>
+      <w:proofErr w:type="spellStart"/>
+      <w:r>
+        <w:rPr>
+          <w:u w:val="single"/>
+          <w:lang w:eastAsia="cs-CZ"/>
+        </w:rPr>
+        <w:t>Superintelligence</w:t>
+      </w:r>
+      <w:proofErr w:type="spellEnd"/>
+      <w:r>
+        <w:rPr>
+          <w:u w:val="single"/>
+          <w:lang w:eastAsia="cs-CZ"/>
+        </w:rPr>
+        <w:t>, ASI</w:t>
+      </w:r>
+      <w:r>
+        <w:rPr>
+          <w:u w:val="single"/>
+          <w:lang w:eastAsia="cs-CZ"/>
+        </w:rPr>
+        <w:t>)</w:t>
+      </w:r>
+    </w:p>
+    <w:p>
+      <w:pPr>
+        <w:rPr>
+          <w:lang w:eastAsia="cs-CZ"/>
+        </w:rPr>
+      </w:pPr>
+      <w:r>
+        <w:rPr>
+          <w:lang w:eastAsia="cs-CZ"/>
+        </w:rPr>
+        <w:tab/>
+      </w:r>
+      <w:proofErr w:type="spellStart"/>
+      <w:r>
+        <w:rPr>
+          <w:lang w:eastAsia="cs-CZ"/>
+        </w:rPr>
+        <w:t>Superinteligence</w:t>
+      </w:r>
+      <w:proofErr w:type="spellEnd"/>
+      <w:r>
+        <w:rPr>
+          <w:lang w:eastAsia="cs-CZ"/>
+        </w:rPr>
+        <w:t xml:space="preserve"> představuje </w:t>
+      </w:r>
+      <w:r>
+        <w:rPr>
+          <w:lang w:eastAsia="cs-CZ"/>
+        </w:rPr>
+        <w:t xml:space="preserve">hypotetický </w:t>
+      </w:r>
+      <w:r>
+        <w:rPr>
+          <w:lang w:eastAsia="cs-CZ"/>
+        </w:rPr>
+        <w:t>stav, kdy by AI překonala lidskou inteligenci ve všech oblastech, včetně kreativity</w:t>
+      </w:r>
+      <w:r>
+        <w:rPr>
+          <w:lang w:eastAsia="cs-CZ"/>
+        </w:rPr>
+        <w:t>, řešení problémů a</w:t>
+      </w:r>
+      <w:r>
+        <w:rPr>
+          <w:lang w:eastAsia="cs-CZ"/>
+        </w:rPr>
+        <w:t xml:space="preserve"> </w:t>
+      </w:r>
+      <w:r>
+        <w:rPr>
+          <w:lang w:eastAsia="cs-CZ"/>
+        </w:rPr>
+        <w:t>rozhodování</w:t>
+      </w:r>
+      <w:r>
+        <w:rPr>
+          <w:lang w:eastAsia="cs-CZ"/>
+        </w:rPr>
+        <w:t xml:space="preserve">. Tento </w:t>
+      </w:r>
+      <w:r>
+        <w:rPr>
+          <w:lang w:eastAsia="cs-CZ"/>
+        </w:rPr>
+        <w:t xml:space="preserve">typ umělé inteligence je často spojován s obavami z toho, že by mohl převzít </w:t>
+      </w:r>
+      <w:r>
+        <w:rPr>
+          <w:lang w:eastAsia="cs-CZ"/>
+        </w:rPr>
+        <w:t xml:space="preserve">kontrolu nad budoucností lidstva, jak varovali například </w:t>
+      </w:r>
+      <w:proofErr w:type="spellStart"/>
+      <w:r>
+        <w:rPr>
+          <w:lang w:eastAsia="cs-CZ"/>
+        </w:rPr>
+        <w:t>Turing</w:t>
+      </w:r>
+      <w:proofErr w:type="spellEnd"/>
+      <w:r>
+        <w:rPr>
+          <w:lang w:eastAsia="cs-CZ"/>
+        </w:rPr>
+        <w:t xml:space="preserve">, </w:t>
+      </w:r>
+      <w:proofErr w:type="spellStart"/>
+      <w:r>
+        <w:rPr>
+          <w:lang w:eastAsia="cs-CZ"/>
+        </w:rPr>
+        <w:t>Wiener</w:t>
+      </w:r>
+      <w:proofErr w:type="spellEnd"/>
+      <w:r>
+        <w:rPr>
+          <w:lang w:eastAsia="cs-CZ"/>
+        </w:rPr>
+        <w:t xml:space="preserve"> nebo Nick </w:t>
+      </w:r>
+      <w:proofErr w:type="spellStart"/>
+      <w:r>
+        <w:rPr>
+          <w:lang w:eastAsia="cs-CZ"/>
+        </w:rPr>
+        <w:t>Bostrom</w:t>
+      </w:r>
+      <w:proofErr w:type="spellEnd"/>
+      <w:r>
+        <w:rPr>
+          <w:lang w:eastAsia="cs-CZ"/>
+        </w:rPr>
+        <w:t xml:space="preserve">, ale také Stephen Hawking, Bill Gates nebo </w:t>
+      </w:r>
+      <w:proofErr w:type="spellStart"/>
+      <w:r>
+        <w:rPr>
+          <w:lang w:eastAsia="cs-CZ"/>
+        </w:rPr>
+        <w:t>Elon</w:t>
+      </w:r>
+      <w:proofErr w:type="spellEnd"/>
+      <w:r>
+        <w:rPr>
+          <w:lang w:eastAsia="cs-CZ"/>
+        </w:rPr>
+        <w:t xml:space="preserve"> Musk.</w:t>
+      </w:r>
+      <w:r>
+        <w:rPr>
+          <w:lang w:eastAsia="cs-CZ"/>
+        </w:rPr>
+        <w:t>[1</w:t>
+      </w:r>
+      <w:r>
+        <w:rPr>
+          <w:lang w:eastAsia="cs-CZ"/>
+        </w:rPr>
+        <w:t>8</w:t>
+      </w:r>
+      <w:r>
+        <w:rPr>
+          <w:lang w:eastAsia="cs-CZ"/>
+        </w:rPr>
+        <w:t>]</w:t>
+      </w:r>
+    </w:p>
+    <w:p>
+      <w:pPr>
+        <w:pStyle w:val="Odstavecseseznamem"/>
         <w:numPr>
           <w:ilvl w:val="0"/>
-          <w:numId w:val="0"/>
+          <w:numId w:val="19"/>
         </w:numPr>
-        <w:ind w:left="576"/>
-      </w:pPr>
-      <w:bookmarkStart w:id="37" w:name="_Toc177658118"/>
-      <w:r>
-        <w:t>AI</w:t>
-      </w:r>
-      <w:bookmarkEnd w:id="37"/>
+        <w:rPr>
+          <w:color w:val="F79646" w:themeColor="accent6"/>
+          <w:lang w:eastAsia="cs-CZ"/>
+        </w:rPr>
+      </w:pPr>
+      <w:proofErr w:type="spellStart"/>
+      <w:r>
+        <w:rPr>
+          <w:color w:val="F79646" w:themeColor="accent6"/>
+          <w:lang w:eastAsia="cs-CZ"/>
+        </w:rPr>
+        <w:t>Gorilla</w:t>
+      </w:r>
+      <w:proofErr w:type="spellEnd"/>
+      <w:r>
+        <w:rPr>
+          <w:color w:val="F79646" w:themeColor="accent6"/>
+          <w:lang w:eastAsia="cs-CZ"/>
+        </w:rPr>
+        <w:t xml:space="preserve"> </w:t>
+      </w:r>
+      <w:proofErr w:type="spellStart"/>
+      <w:r>
+        <w:rPr>
+          <w:color w:val="F79646" w:themeColor="accent6"/>
+          <w:lang w:eastAsia="cs-CZ"/>
+        </w:rPr>
+        <w:t>problem</w:t>
+      </w:r>
+      <w:proofErr w:type="spellEnd"/>
+      <w:r>
+        <w:rPr>
+          <w:color w:val="F79646" w:themeColor="accent6"/>
+          <w:lang w:eastAsia="cs-CZ"/>
+        </w:rPr>
+        <w:t xml:space="preserve"> – reference na evoluční větev rozdělenou na gorily a homo sapiens – tedy gorily utlačené lidstvem</w:t>
+      </w:r>
     </w:p>
     <w:p>
       <w:pPr>
         <w:pStyle w:val="Nadpis2"/>
-        <w:numPr>
-          <w:ilvl w:val="0"/>
-          <w:numId w:val="0"/>
-        </w:numPr>
-        <w:ind w:left="576"/>
-      </w:pPr>
-      <w:r>
-        <w:t>Webové aplikace</w:t>
-      </w:r>
+      </w:pPr>
+      <w:bookmarkStart w:id="40" w:name="_Toc179314226"/>
+      <w:r>
+        <w:t>Webové</w:t>
+      </w:r>
+      <w:r>
+        <w:t xml:space="preserve"> aplikace</w:t>
+      </w:r>
+      <w:bookmarkEnd w:id="40"/>
     </w:p>
     <w:p>
       <w:pPr>
         <w:pStyle w:val="Nadpis2"/>
-        <w:numPr>
-          <w:ilvl w:val="0"/>
-          <w:numId w:val="0"/>
-        </w:numPr>
-        <w:ind w:left="576"/>
-      </w:pPr>
+      </w:pPr>
+      <w:bookmarkStart w:id="41" w:name="_Toc179314227"/>
       <w:r>
         <w:t>Databáze</w:t>
       </w:r>
-    </w:p>
-    <w:p>
-      <w:pPr>
-        <w:rPr>
-          <w:lang w:eastAsia="cs-CZ"/>
-        </w:rPr>
-      </w:pPr>
-    </w:p>
+      <w:bookmarkEnd w:id="41"/>
+    </w:p>
+    <w:p>
+      <w:pPr>
+        <w:rPr>
+          <w:lang w:eastAsia="cs-CZ"/>
+        </w:rPr>
+      </w:pPr>
+    </w:p>
+    <w:bookmarkEnd w:id="17"/>
     <w:bookmarkEnd w:id="18"/>
     <w:bookmarkEnd w:id="19"/>
     <w:bookmarkEnd w:id="20"/>
@@ -8152,7 +9774,6 @@
     <w:bookmarkEnd w:id="24"/>
     <w:bookmarkEnd w:id="25"/>
     <w:bookmarkEnd w:id="26"/>
-    <w:bookmarkEnd w:id="27"/>
     <w:p>
       <w:r>
         <w:br w:type="page"/>
@@ -8167,12 +9788,12 @@
         </w:numPr>
         <w:ind w:left="431"/>
       </w:pPr>
-      <w:bookmarkStart w:id="38" w:name="_Toc177658119"/>
+      <w:bookmarkStart w:id="42" w:name="_Toc179314228"/>
       <w:r>
         <w:lastRenderedPageBreak/>
         <w:t>Cíle a omezení</w:t>
       </w:r>
-      <w:bookmarkEnd w:id="38"/>
+      <w:bookmarkEnd w:id="42"/>
     </w:p>
     <w:p>
       <w:pPr>
@@ -8183,15 +9804,15 @@
         </w:numPr>
         <w:ind w:left="431"/>
       </w:pPr>
-      <w:bookmarkStart w:id="39" w:name="_Toc177658120"/>
-      <w:bookmarkStart w:id="40" w:name="_Toc175620018"/>
-      <w:bookmarkStart w:id="41" w:name="_Toc175704447"/>
-      <w:bookmarkStart w:id="42" w:name="_Toc176513330"/>
+      <w:bookmarkStart w:id="43" w:name="_Toc175620018"/>
+      <w:bookmarkStart w:id="44" w:name="_Toc175704447"/>
+      <w:bookmarkStart w:id="45" w:name="_Toc176513330"/>
+      <w:bookmarkStart w:id="46" w:name="_Toc179314229"/>
       <w:r>
         <w:lastRenderedPageBreak/>
         <w:t>Analýza rizik</w:t>
       </w:r>
-      <w:bookmarkEnd w:id="39"/>
+      <w:bookmarkEnd w:id="46"/>
     </w:p>
     <w:p>
       <w:pPr>
@@ -8206,7 +9827,7 @@
           <w:sz w:val="28"/>
         </w:rPr>
       </w:pPr>
-      <w:bookmarkStart w:id="43" w:name="_Toc177658121"/>
+      <w:bookmarkStart w:id="47" w:name="_Toc179314230"/>
       <w:r>
         <w:rPr>
           <w:sz w:val="28"/>
@@ -8214,10 +9835,10 @@
         <w:lastRenderedPageBreak/>
         <w:t>ZÁVĚR</w:t>
       </w:r>
-      <w:bookmarkEnd w:id="40"/>
-      <w:bookmarkEnd w:id="41"/>
-      <w:bookmarkEnd w:id="42"/>
       <w:bookmarkEnd w:id="43"/>
+      <w:bookmarkEnd w:id="44"/>
+      <w:bookmarkEnd w:id="45"/>
+      <w:bookmarkEnd w:id="47"/>
     </w:p>
     <w:p>
       <w:pPr>
@@ -8279,7 +9900,7 @@
           <w:sz w:val="28"/>
         </w:rPr>
       </w:pPr>
-      <w:bookmarkStart w:id="44" w:name="_Toc177658122"/>
+      <w:bookmarkStart w:id="48" w:name="_Toc179314231"/>
       <w:r>
         <w:rPr>
           <w:sz w:val="28"/>
@@ -8287,7 +9908,7 @@
         <w:lastRenderedPageBreak/>
         <w:t>SEZNAM POUŽITÉ LITERATURY</w:t>
       </w:r>
-      <w:bookmarkEnd w:id="44"/>
+      <w:bookmarkEnd w:id="48"/>
       <w:r>
         <w:rPr>
           <w:sz w:val="28"/>
@@ -8312,14 +9933,21 @@
     <w:p>
       <w:pPr>
         <w:pStyle w:val="literaturatext"/>
-      </w:pPr>
-      <w:r>
+        <w:rPr>
+          <w:color w:val="31849B" w:themeColor="accent5" w:themeShade="BF"/>
+        </w:rPr>
+      </w:pPr>
+      <w:r>
+        <w:rPr>
+          <w:color w:val="31849B" w:themeColor="accent5" w:themeShade="BF"/>
+        </w:rPr>
         <w:t xml:space="preserve">HADNAGY, Christopher. </w:t>
       </w:r>
       <w:r>
         <w:rPr>
           <w:i/>
           <w:iCs/>
+          <w:color w:val="31849B" w:themeColor="accent5" w:themeShade="BF"/>
         </w:rPr>
         <w:t xml:space="preserve">Social Engineering: The Science </w:t>
       </w:r>
@@ -8328,6 +9956,7 @@
         <w:rPr>
           <w:i/>
           <w:iCs/>
+          <w:color w:val="31849B" w:themeColor="accent5" w:themeShade="BF"/>
         </w:rPr>
         <w:t>of</w:t>
       </w:r>
@@ -8336,6 +9965,7 @@
         <w:rPr>
           <w:i/>
           <w:iCs/>
+          <w:color w:val="31849B" w:themeColor="accent5" w:themeShade="BF"/>
         </w:rPr>
         <w:t xml:space="preserve"> </w:t>
       </w:r>
@@ -8344,6 +9974,7 @@
         <w:rPr>
           <w:i/>
           <w:iCs/>
+          <w:color w:val="31849B" w:themeColor="accent5" w:themeShade="BF"/>
         </w:rPr>
         <w:t>Human</w:t>
       </w:r>
@@ -8352,6 +9983,7 @@
         <w:rPr>
           <w:i/>
           <w:iCs/>
+          <w:color w:val="31849B" w:themeColor="accent5" w:themeShade="BF"/>
         </w:rPr>
         <w:t xml:space="preserve"> </w:t>
       </w:r>
@@ -8360,57 +9992,92 @@
         <w:rPr>
           <w:i/>
           <w:iCs/>
+          <w:color w:val="31849B" w:themeColor="accent5" w:themeShade="BF"/>
         </w:rPr>
         <w:t>Hacking</w:t>
       </w:r>
       <w:proofErr w:type="spellEnd"/>
       <w:r>
+        <w:rPr>
+          <w:color w:val="31849B" w:themeColor="accent5" w:themeShade="BF"/>
+        </w:rPr>
         <w:t xml:space="preserve">. 1st </w:t>
       </w:r>
       <w:proofErr w:type="spellStart"/>
       <w:r>
+        <w:rPr>
+          <w:color w:val="31849B" w:themeColor="accent5" w:themeShade="BF"/>
+        </w:rPr>
         <w:t>ed</w:t>
       </w:r>
       <w:proofErr w:type="spellEnd"/>
       <w:r>
+        <w:rPr>
+          <w:color w:val="31849B" w:themeColor="accent5" w:themeShade="BF"/>
+        </w:rPr>
         <w:t xml:space="preserve">. </w:t>
       </w:r>
       <w:proofErr w:type="spellStart"/>
       <w:r>
+        <w:rPr>
+          <w:color w:val="31849B" w:themeColor="accent5" w:themeShade="BF"/>
+        </w:rPr>
         <w:t>Indianapolis</w:t>
       </w:r>
       <w:proofErr w:type="spellEnd"/>
       <w:r>
+        <w:rPr>
+          <w:color w:val="31849B" w:themeColor="accent5" w:themeShade="BF"/>
+        </w:rPr>
         <w:t xml:space="preserve">: </w:t>
       </w:r>
       <w:proofErr w:type="spellStart"/>
       <w:r>
+        <w:rPr>
+          <w:color w:val="31849B" w:themeColor="accent5" w:themeShade="BF"/>
+        </w:rPr>
         <w:t>Wiley</w:t>
       </w:r>
       <w:proofErr w:type="spellEnd"/>
       <w:r>
+        <w:rPr>
+          <w:color w:val="31849B" w:themeColor="accent5" w:themeShade="BF"/>
+        </w:rPr>
         <w:t xml:space="preserve"> </w:t>
       </w:r>
       <w:proofErr w:type="spellStart"/>
       <w:r>
+        <w:rPr>
+          <w:color w:val="31849B" w:themeColor="accent5" w:themeShade="BF"/>
+        </w:rPr>
         <w:t>Publishing</w:t>
       </w:r>
       <w:proofErr w:type="spellEnd"/>
       <w:r>
+        <w:rPr>
+          <w:color w:val="31849B" w:themeColor="accent5" w:themeShade="BF"/>
+        </w:rPr>
         <w:t>, 2010. ISBN 978-0-470-63953-5.</w:t>
       </w:r>
     </w:p>
     <w:p>
       <w:pPr>
         <w:pStyle w:val="literaturatext"/>
-      </w:pPr>
-      <w:r>
+        <w:rPr>
+          <w:color w:val="31849B" w:themeColor="accent5" w:themeShade="BF"/>
+        </w:rPr>
+      </w:pPr>
+      <w:r>
+        <w:rPr>
+          <w:color w:val="31849B" w:themeColor="accent5" w:themeShade="BF"/>
+        </w:rPr>
         <w:t xml:space="preserve">HADNAGY, Christopher. </w:t>
       </w:r>
       <w:r>
         <w:rPr>
           <w:i/>
           <w:iCs/>
+          <w:color w:val="31849B" w:themeColor="accent5" w:themeShade="BF"/>
         </w:rPr>
         <w:t xml:space="preserve">Social Engineering: The Science </w:t>
       </w:r>
@@ -8419,6 +10086,7 @@
         <w:rPr>
           <w:i/>
           <w:iCs/>
+          <w:color w:val="31849B" w:themeColor="accent5" w:themeShade="BF"/>
         </w:rPr>
         <w:t>of</w:t>
       </w:r>
@@ -8427,6 +10095,7 @@
         <w:rPr>
           <w:i/>
           <w:iCs/>
+          <w:color w:val="31849B" w:themeColor="accent5" w:themeShade="BF"/>
         </w:rPr>
         <w:t xml:space="preserve"> </w:t>
       </w:r>
@@ -8435,6 +10104,7 @@
         <w:rPr>
           <w:i/>
           <w:iCs/>
+          <w:color w:val="31849B" w:themeColor="accent5" w:themeShade="BF"/>
         </w:rPr>
         <w:t>Human</w:t>
       </w:r>
@@ -8443,6 +10113,7 @@
         <w:rPr>
           <w:i/>
           <w:iCs/>
+          <w:color w:val="31849B" w:themeColor="accent5" w:themeShade="BF"/>
         </w:rPr>
         <w:t xml:space="preserve"> </w:t>
       </w:r>
@@ -8451,57 +10122,92 @@
         <w:rPr>
           <w:i/>
           <w:iCs/>
+          <w:color w:val="31849B" w:themeColor="accent5" w:themeShade="BF"/>
         </w:rPr>
         <w:t>Hacking</w:t>
       </w:r>
       <w:proofErr w:type="spellEnd"/>
       <w:r>
+        <w:rPr>
+          <w:color w:val="31849B" w:themeColor="accent5" w:themeShade="BF"/>
+        </w:rPr>
         <w:t xml:space="preserve">. 2nd </w:t>
       </w:r>
       <w:proofErr w:type="spellStart"/>
       <w:r>
+        <w:rPr>
+          <w:color w:val="31849B" w:themeColor="accent5" w:themeShade="BF"/>
+        </w:rPr>
         <w:t>ed</w:t>
       </w:r>
       <w:proofErr w:type="spellEnd"/>
       <w:r>
+        <w:rPr>
+          <w:color w:val="31849B" w:themeColor="accent5" w:themeShade="BF"/>
+        </w:rPr>
         <w:t xml:space="preserve">. </w:t>
       </w:r>
       <w:proofErr w:type="spellStart"/>
       <w:r>
+        <w:rPr>
+          <w:color w:val="31849B" w:themeColor="accent5" w:themeShade="BF"/>
+        </w:rPr>
         <w:t>Indianapolis</w:t>
       </w:r>
       <w:proofErr w:type="spellEnd"/>
       <w:r>
+        <w:rPr>
+          <w:color w:val="31849B" w:themeColor="accent5" w:themeShade="BF"/>
+        </w:rPr>
         <w:t xml:space="preserve">: </w:t>
       </w:r>
       <w:proofErr w:type="spellStart"/>
       <w:r>
+        <w:rPr>
+          <w:color w:val="31849B" w:themeColor="accent5" w:themeShade="BF"/>
+        </w:rPr>
         <w:t>Wiley</w:t>
       </w:r>
       <w:proofErr w:type="spellEnd"/>
       <w:r>
+        <w:rPr>
+          <w:color w:val="31849B" w:themeColor="accent5" w:themeShade="BF"/>
+        </w:rPr>
         <w:t xml:space="preserve"> </w:t>
       </w:r>
       <w:proofErr w:type="spellStart"/>
       <w:r>
+        <w:rPr>
+          <w:color w:val="31849B" w:themeColor="accent5" w:themeShade="BF"/>
+        </w:rPr>
         <w:t>Publishing</w:t>
       </w:r>
       <w:proofErr w:type="spellEnd"/>
       <w:r>
+        <w:rPr>
+          <w:color w:val="31849B" w:themeColor="accent5" w:themeShade="BF"/>
+        </w:rPr>
         <w:t>, 2018. ISBN 978-1-119-43338-5.</w:t>
       </w:r>
     </w:p>
     <w:p>
       <w:pPr>
         <w:pStyle w:val="literaturatext"/>
-      </w:pPr>
-      <w:r>
+        <w:rPr>
+          <w:color w:val="31849B" w:themeColor="accent5" w:themeShade="BF"/>
+        </w:rPr>
+      </w:pPr>
+      <w:r>
+        <w:rPr>
+          <w:color w:val="31849B" w:themeColor="accent5" w:themeShade="BF"/>
+        </w:rPr>
         <w:t xml:space="preserve">MITNICK, Kevin D., William L. SIMON a Steve WOZNIAK. </w:t>
       </w:r>
       <w:r>
         <w:rPr>
           <w:i/>
           <w:iCs/>
+          <w:color w:val="31849B" w:themeColor="accent5" w:themeShade="BF"/>
         </w:rPr>
         <w:t xml:space="preserve">The Art </w:t>
       </w:r>
@@ -8510,6 +10216,7 @@
         <w:rPr>
           <w:i/>
           <w:iCs/>
+          <w:color w:val="31849B" w:themeColor="accent5" w:themeShade="BF"/>
         </w:rPr>
         <w:t>of</w:t>
       </w:r>
@@ -8518,6 +10225,7 @@
         <w:rPr>
           <w:i/>
           <w:iCs/>
+          <w:color w:val="31849B" w:themeColor="accent5" w:themeShade="BF"/>
         </w:rPr>
         <w:t xml:space="preserve"> </w:t>
       </w:r>
@@ -8526,6 +10234,7 @@
         <w:rPr>
           <w:i/>
           <w:iCs/>
+          <w:color w:val="31849B" w:themeColor="accent5" w:themeShade="BF"/>
         </w:rPr>
         <w:t>Intrusion</w:t>
       </w:r>
@@ -8534,6 +10243,7 @@
         <w:rPr>
           <w:i/>
           <w:iCs/>
+          <w:color w:val="31849B" w:themeColor="accent5" w:themeShade="BF"/>
         </w:rPr>
         <w:t xml:space="preserve">: The Real </w:t>
       </w:r>
@@ -8542,6 +10252,7 @@
         <w:rPr>
           <w:i/>
           <w:iCs/>
+          <w:color w:val="31849B" w:themeColor="accent5" w:themeShade="BF"/>
         </w:rPr>
         <w:t>Stories</w:t>
       </w:r>
@@ -8550,6 +10261,7 @@
         <w:rPr>
           <w:i/>
           <w:iCs/>
+          <w:color w:val="31849B" w:themeColor="accent5" w:themeShade="BF"/>
         </w:rPr>
         <w:t xml:space="preserve"> </w:t>
       </w:r>
@@ -8558,6 +10270,7 @@
         <w:rPr>
           <w:i/>
           <w:iCs/>
+          <w:color w:val="31849B" w:themeColor="accent5" w:themeShade="BF"/>
         </w:rPr>
         <w:t>Behind</w:t>
       </w:r>
@@ -8566,6 +10279,7 @@
         <w:rPr>
           <w:i/>
           <w:iCs/>
+          <w:color w:val="31849B" w:themeColor="accent5" w:themeShade="BF"/>
         </w:rPr>
         <w:t xml:space="preserve"> the </w:t>
       </w:r>
@@ -8574,6 +10288,7 @@
         <w:rPr>
           <w:i/>
           <w:iCs/>
+          <w:color w:val="31849B" w:themeColor="accent5" w:themeShade="BF"/>
         </w:rPr>
         <w:t>Exploits</w:t>
       </w:r>
@@ -8582,6 +10297,7 @@
         <w:rPr>
           <w:i/>
           <w:iCs/>
+          <w:color w:val="31849B" w:themeColor="accent5" w:themeShade="BF"/>
         </w:rPr>
         <w:t xml:space="preserve"> </w:t>
       </w:r>
@@ -8590,6 +10306,7 @@
         <w:rPr>
           <w:i/>
           <w:iCs/>
+          <w:color w:val="31849B" w:themeColor="accent5" w:themeShade="BF"/>
         </w:rPr>
         <w:t>of</w:t>
       </w:r>
@@ -8598,6 +10315,7 @@
         <w:rPr>
           <w:i/>
           <w:iCs/>
+          <w:color w:val="31849B" w:themeColor="accent5" w:themeShade="BF"/>
         </w:rPr>
         <w:t xml:space="preserve"> </w:t>
       </w:r>
@@ -8606,6 +10324,7 @@
         <w:rPr>
           <w:i/>
           <w:iCs/>
+          <w:color w:val="31849B" w:themeColor="accent5" w:themeShade="BF"/>
         </w:rPr>
         <w:t>Hackers</w:t>
       </w:r>
@@ -8614,6 +10333,7 @@
         <w:rPr>
           <w:i/>
           <w:iCs/>
+          <w:color w:val="31849B" w:themeColor="accent5" w:themeShade="BF"/>
         </w:rPr>
         <w:t xml:space="preserve">, </w:t>
       </w:r>
@@ -8622,6 +10342,7 @@
         <w:rPr>
           <w:i/>
           <w:iCs/>
+          <w:color w:val="31849B" w:themeColor="accent5" w:themeShade="BF"/>
         </w:rPr>
         <w:t>Intruders</w:t>
       </w:r>
@@ -8630,6 +10351,7 @@
         <w:rPr>
           <w:i/>
           <w:iCs/>
+          <w:color w:val="31849B" w:themeColor="accent5" w:themeShade="BF"/>
         </w:rPr>
         <w:t xml:space="preserve"> &amp; </w:t>
       </w:r>
@@ -8638,65 +10360,106 @@
         <w:rPr>
           <w:i/>
           <w:iCs/>
+          <w:color w:val="31849B" w:themeColor="accent5" w:themeShade="BF"/>
         </w:rPr>
         <w:t>Deceivers</w:t>
       </w:r>
       <w:proofErr w:type="spellEnd"/>
       <w:r>
+        <w:rPr>
+          <w:color w:val="31849B" w:themeColor="accent5" w:themeShade="BF"/>
+        </w:rPr>
         <w:t xml:space="preserve">. 1st </w:t>
       </w:r>
       <w:proofErr w:type="spellStart"/>
       <w:r>
+        <w:rPr>
+          <w:color w:val="31849B" w:themeColor="accent5" w:themeShade="BF"/>
+        </w:rPr>
         <w:t>ed</w:t>
       </w:r>
       <w:proofErr w:type="spellEnd"/>
       <w:r>
+        <w:rPr>
+          <w:color w:val="31849B" w:themeColor="accent5" w:themeShade="BF"/>
+        </w:rPr>
         <w:t xml:space="preserve">. </w:t>
       </w:r>
       <w:proofErr w:type="spellStart"/>
       <w:r>
+        <w:rPr>
+          <w:color w:val="31849B" w:themeColor="accent5" w:themeShade="BF"/>
+        </w:rPr>
         <w:t>Indianapolis</w:t>
       </w:r>
       <w:proofErr w:type="spellEnd"/>
       <w:r>
+        <w:rPr>
+          <w:color w:val="31849B" w:themeColor="accent5" w:themeShade="BF"/>
+        </w:rPr>
         <w:t xml:space="preserve">: </w:t>
       </w:r>
       <w:proofErr w:type="spellStart"/>
       <w:r>
+        <w:rPr>
+          <w:color w:val="31849B" w:themeColor="accent5" w:themeShade="BF"/>
+        </w:rPr>
         <w:t>Wiley</w:t>
       </w:r>
       <w:proofErr w:type="spellEnd"/>
       <w:r>
+        <w:rPr>
+          <w:color w:val="31849B" w:themeColor="accent5" w:themeShade="BF"/>
+        </w:rPr>
         <w:t xml:space="preserve"> </w:t>
       </w:r>
       <w:proofErr w:type="spellStart"/>
       <w:r>
+        <w:rPr>
+          <w:color w:val="31849B" w:themeColor="accent5" w:themeShade="BF"/>
+        </w:rPr>
         <w:t>Publishing</w:t>
       </w:r>
       <w:proofErr w:type="spellEnd"/>
       <w:r>
+        <w:rPr>
+          <w:color w:val="31849B" w:themeColor="accent5" w:themeShade="BF"/>
+        </w:rPr>
         <w:t xml:space="preserve">, 2005. ISBN 0-7645-6959-7. </w:t>
       </w:r>
     </w:p>
     <w:p>
       <w:pPr>
         <w:pStyle w:val="literaturatext"/>
-      </w:pPr>
-      <w:r>
+        <w:rPr>
+          <w:color w:val="31849B" w:themeColor="accent5" w:themeShade="BF"/>
+        </w:rPr>
+      </w:pPr>
+      <w:r>
+        <w:rPr>
+          <w:color w:val="31849B" w:themeColor="accent5" w:themeShade="BF"/>
+        </w:rPr>
         <w:t xml:space="preserve">TUNSTALL, Lewis, </w:t>
       </w:r>
       <w:proofErr w:type="spellStart"/>
       <w:r>
+        <w:rPr>
+          <w:color w:val="31849B" w:themeColor="accent5" w:themeShade="BF"/>
+        </w:rPr>
         <w:t>Leandro</w:t>
       </w:r>
       <w:proofErr w:type="spellEnd"/>
       <w:r>
+        <w:rPr>
+          <w:color w:val="31849B" w:themeColor="accent5" w:themeShade="BF"/>
+        </w:rPr>
         <w:t xml:space="preserve"> VON WERRA a Thomas WOLF. </w:t>
       </w:r>
       <w:r>
         <w:rPr>
           <w:i/>
           <w:iCs/>
+          <w:color w:val="31849B" w:themeColor="accent5" w:themeShade="BF"/>
         </w:rPr>
         <w:t xml:space="preserve">Natural </w:t>
       </w:r>
@@ -8705,6 +10468,7 @@
         <w:rPr>
           <w:i/>
           <w:iCs/>
+          <w:color w:val="31849B" w:themeColor="accent5" w:themeShade="BF"/>
         </w:rPr>
         <w:t>Language</w:t>
       </w:r>
@@ -8713,6 +10477,7 @@
         <w:rPr>
           <w:i/>
           <w:iCs/>
+          <w:color w:val="31849B" w:themeColor="accent5" w:themeShade="BF"/>
         </w:rPr>
         <w:t xml:space="preserve"> </w:t>
       </w:r>
@@ -8721,6 +10486,7 @@
         <w:rPr>
           <w:i/>
           <w:iCs/>
+          <w:color w:val="31849B" w:themeColor="accent5" w:themeShade="BF"/>
         </w:rPr>
         <w:t>Processing</w:t>
       </w:r>
@@ -8729,6 +10495,7 @@
         <w:rPr>
           <w:i/>
           <w:iCs/>
+          <w:color w:val="31849B" w:themeColor="accent5" w:themeShade="BF"/>
         </w:rPr>
         <w:t xml:space="preserve"> </w:t>
       </w:r>
@@ -8737,6 +10504,7 @@
         <w:rPr>
           <w:i/>
           <w:iCs/>
+          <w:color w:val="31849B" w:themeColor="accent5" w:themeShade="BF"/>
         </w:rPr>
         <w:t>with</w:t>
       </w:r>
@@ -8745,6 +10513,7 @@
         <w:rPr>
           <w:i/>
           <w:iCs/>
+          <w:color w:val="31849B" w:themeColor="accent5" w:themeShade="BF"/>
         </w:rPr>
         <w:t xml:space="preserve"> </w:t>
       </w:r>
@@ -8753,27 +10522,43 @@
         <w:rPr>
           <w:i/>
           <w:iCs/>
+          <w:color w:val="31849B" w:themeColor="accent5" w:themeShade="BF"/>
         </w:rPr>
         <w:t>Transformers</w:t>
       </w:r>
       <w:proofErr w:type="spellEnd"/>
       <w:r>
+        <w:rPr>
+          <w:color w:val="31849B" w:themeColor="accent5" w:themeShade="BF"/>
+        </w:rPr>
         <w:t xml:space="preserve">. </w:t>
       </w:r>
       <w:proofErr w:type="spellStart"/>
       <w:r>
+        <w:rPr>
+          <w:color w:val="31849B" w:themeColor="accent5" w:themeShade="BF"/>
+        </w:rPr>
         <w:t>Sebastopol</w:t>
       </w:r>
       <w:proofErr w:type="spellEnd"/>
       <w:r>
+        <w:rPr>
+          <w:color w:val="31849B" w:themeColor="accent5" w:themeShade="BF"/>
+        </w:rPr>
         <w:t xml:space="preserve">: </w:t>
       </w:r>
       <w:proofErr w:type="spellStart"/>
       <w:r>
+        <w:rPr>
+          <w:color w:val="31849B" w:themeColor="accent5" w:themeShade="BF"/>
+        </w:rPr>
         <w:t>O'Reilly</w:t>
       </w:r>
       <w:proofErr w:type="spellEnd"/>
       <w:r>
+        <w:rPr>
+          <w:color w:val="31849B" w:themeColor="accent5" w:themeShade="BF"/>
+        </w:rPr>
         <w:t xml:space="preserve"> Media, 2022. ISBN 978-1-492-04113-8.</w:t>
       </w:r>
     </w:p>
@@ -9499,125 +11284,229 @@
           <w:rPr>
             <w:rStyle w:val="Hypertextovodkaz"/>
           </w:rPr>
-          <w:t>https://portal.nukib.gov.c</w:t>
-        </w:r>
+          <w:t>https://portal.nukib.gov.cz/informace/legislativa/zakon-o-kyberneticke-bezpecnosti</w:t>
+        </w:r>
+      </w:hyperlink>
+      <w:r>
+        <w:t xml:space="preserve">. </w:t>
+      </w:r>
+    </w:p>
+    <w:p>
+      <w:pPr>
+        <w:pStyle w:val="literaturatext"/>
+        <w:rPr>
+          <w:color w:val="E36C0A" w:themeColor="accent6" w:themeShade="BF"/>
+        </w:rPr>
+      </w:pPr>
+      <w:r>
+        <w:t xml:space="preserve">EUR-Lex. Směrnice NIS2. Publikováno 19. září 2024. Dostupné online: </w:t>
+      </w:r>
+      <w:hyperlink r:id="rId19" w:history="1">
         <w:r>
           <w:rPr>
             <w:rStyle w:val="Hypertextovodkaz"/>
           </w:rPr>
-          <w:t>z</w:t>
-        </w:r>
+          <w:t>https://eur-lex.europa.eu/legal-content/CS/TXT/HTML/?uri=CELEX:32022L2555&amp;qid=1724329129730</w:t>
+        </w:r>
+      </w:hyperlink>
+      <w:r>
+        <w:t xml:space="preserve">. </w:t>
+      </w:r>
+    </w:p>
+    <w:p>
+      <w:pPr>
+        <w:pStyle w:val="literaturatext"/>
+        <w:rPr>
+          <w:color w:val="E36C0A" w:themeColor="accent6" w:themeShade="BF"/>
+        </w:rPr>
+      </w:pPr>
+      <w:r>
+        <w:t xml:space="preserve">PICH, Jan a PLECHÁČEK, Petr. </w:t>
+      </w:r>
+      <w:r>
+        <w:t>Nová směrnice společné úrovně kybernetické bezpečnosti v EU NIS2 přichází</w:t>
+      </w:r>
+      <w:r>
+        <w:t xml:space="preserve">. EY Česká republika, 13. února 2023 [online]. Dostupné z: </w:t>
+      </w:r>
+      <w:hyperlink r:id="rId20" w:tgtFrame="_new" w:history="1">
         <w:r>
           <w:rPr>
             <w:rStyle w:val="Hypertextovodkaz"/>
           </w:rPr>
-          <w:t>/informace/legislativa/zakon-o-kyberneticke-bezpecnosti</w:t>
+          <w:t>https://www.ey.com/cs_cz/insights/cybersecurity/nova-smernice-nis2-kyberneticke-bezpecnosti</w:t>
         </w:r>
       </w:hyperlink>
+    </w:p>
+    <w:p>
+      <w:pPr>
+        <w:pStyle w:val="literaturatext"/>
+      </w:pPr>
+      <w:r>
+        <w:t xml:space="preserve">GOODFELLOW, Ian, YOSHUA </w:t>
+      </w:r>
+      <w:proofErr w:type="spellStart"/>
+      <w:r>
+        <w:t>Bengio</w:t>
+      </w:r>
+      <w:proofErr w:type="spellEnd"/>
+      <w:r>
+        <w:t xml:space="preserve"> a Aaron COURVILLE. </w:t>
+      </w:r>
+      <w:proofErr w:type="spellStart"/>
+      <w:r>
+        <w:rPr>
+          <w:i/>
+          <w:iCs/>
+        </w:rPr>
+        <w:t>Deep</w:t>
+      </w:r>
+      <w:proofErr w:type="spellEnd"/>
+      <w:r>
+        <w:rPr>
+          <w:i/>
+          <w:iCs/>
+        </w:rPr>
+        <w:t xml:space="preserve"> Learning</w:t>
+      </w:r>
+      <w:r>
+        <w:t xml:space="preserve">. MIT </w:t>
+      </w:r>
+      <w:proofErr w:type="spellStart"/>
+      <w:r>
+        <w:t>Press</w:t>
+      </w:r>
+      <w:proofErr w:type="spellEnd"/>
+      <w:r>
+        <w:t>, 2016. ISBN 978-0-262-03561-3.</w:t>
+      </w:r>
+    </w:p>
+    <w:p>
+      <w:pPr>
+        <w:pStyle w:val="literaturatext"/>
+      </w:pPr>
+      <w:r>
+        <w:t xml:space="preserve">RUSSELL, Stuart a Peter NORVIG. </w:t>
+      </w:r>
+      <w:proofErr w:type="spellStart"/>
+      <w:r>
+        <w:rPr>
+          <w:i/>
+          <w:iCs/>
+        </w:rPr>
+        <w:t>Artificial</w:t>
+      </w:r>
+      <w:proofErr w:type="spellEnd"/>
+      <w:r>
+        <w:rPr>
+          <w:i/>
+          <w:iCs/>
+        </w:rPr>
+        <w:t xml:space="preserve"> </w:t>
+      </w:r>
+      <w:proofErr w:type="spellStart"/>
+      <w:r>
+        <w:rPr>
+          <w:i/>
+          <w:iCs/>
+        </w:rPr>
+        <w:t>Intelligence</w:t>
+      </w:r>
+      <w:proofErr w:type="spellEnd"/>
+      <w:r>
+        <w:rPr>
+          <w:i/>
+          <w:iCs/>
+        </w:rPr>
+        <w:t xml:space="preserve">: A </w:t>
+      </w:r>
+      <w:proofErr w:type="spellStart"/>
+      <w:r>
+        <w:rPr>
+          <w:i/>
+          <w:iCs/>
+        </w:rPr>
+        <w:t>Modern</w:t>
+      </w:r>
+      <w:proofErr w:type="spellEnd"/>
+      <w:r>
+        <w:rPr>
+          <w:i/>
+          <w:iCs/>
+        </w:rPr>
+        <w:t xml:space="preserve"> </w:t>
+      </w:r>
+      <w:proofErr w:type="spellStart"/>
+      <w:r>
+        <w:rPr>
+          <w:i/>
+          <w:iCs/>
+        </w:rPr>
+        <w:t>Approach</w:t>
+      </w:r>
+      <w:proofErr w:type="spellEnd"/>
+      <w:r>
+        <w:t xml:space="preserve">. 3rd </w:t>
+      </w:r>
+      <w:proofErr w:type="spellStart"/>
+      <w:r>
+        <w:t>ed</w:t>
+      </w:r>
+      <w:proofErr w:type="spellEnd"/>
       <w:r>
         <w:t xml:space="preserve">. </w:t>
       </w:r>
+      <w:proofErr w:type="spellStart"/>
+      <w:r>
+        <w:t>Pearson</w:t>
+      </w:r>
+      <w:proofErr w:type="spellEnd"/>
+      <w:r>
+        <w:t>, 2009. ISBN 978-0-13-604259-4.</w:t>
+      </w:r>
     </w:p>
     <w:p>
       <w:pPr>
         <w:pStyle w:val="literaturatext"/>
-        <w:rPr>
-          <w:color w:val="E36C0A" w:themeColor="accent6" w:themeShade="BF"/>
-        </w:rPr>
-      </w:pPr>
-      <w:r>
-        <w:t xml:space="preserve">EUR-Lex. Směrnice NIS2. Publikováno 19. září 2024. Dostupné online: </w:t>
-      </w:r>
-      <w:hyperlink r:id="rId19" w:history="1">
-        <w:r>
-          <w:rPr>
-            <w:rStyle w:val="Hypertextovodkaz"/>
-          </w:rPr>
-          <w:t>https://eur-lex.europ</w:t>
-        </w:r>
-        <w:r>
-          <w:rPr>
-            <w:rStyle w:val="Hypertextovodkaz"/>
-          </w:rPr>
-          <w:t>a</w:t>
-        </w:r>
-        <w:r>
-          <w:rPr>
-            <w:rStyle w:val="Hypertextovodkaz"/>
-          </w:rPr>
-          <w:t>.eu/legal-content/CS/TXT/HTML/?uri=CELEX:32022L2555&amp;qid=1724329129730</w:t>
-        </w:r>
-      </w:hyperlink>
+      </w:pPr>
+      <w:r>
+        <w:t xml:space="preserve">MITCHELL, Tom. </w:t>
+      </w:r>
+      <w:proofErr w:type="spellStart"/>
+      <w:r>
+        <w:rPr>
+          <w:i/>
+          <w:iCs/>
+        </w:rPr>
+        <w:t>Machine</w:t>
+      </w:r>
+      <w:proofErr w:type="spellEnd"/>
+      <w:r>
+        <w:rPr>
+          <w:i/>
+          <w:iCs/>
+        </w:rPr>
+        <w:t xml:space="preserve"> Learning</w:t>
+      </w:r>
       <w:r>
         <w:t xml:space="preserve">. </w:t>
       </w:r>
-    </w:p>
-    <w:p>
-      <w:pPr>
-        <w:pStyle w:val="literaturatext"/>
-        <w:rPr>
-          <w:color w:val="E36C0A" w:themeColor="accent6" w:themeShade="BF"/>
-        </w:rPr>
-      </w:pPr>
-      <w:r>
-        <w:t xml:space="preserve">PICH, Jan a PLECHÁČEK, Petr. </w:t>
-      </w:r>
-      <w:r>
-        <w:t>Nová směrnice společné úrovně kybernetické bezpečnosti v EU NIS2 přichází</w:t>
-      </w:r>
-      <w:r>
-        <w:t xml:space="preserve">. EY Česká republika, 13. února 2023 [online]. Dostupné z: </w:t>
-      </w:r>
-      <w:hyperlink r:id="rId20" w:tgtFrame="_new" w:history="1">
-        <w:r>
-          <w:rPr>
-            <w:rStyle w:val="Hypertextovodkaz"/>
-          </w:rPr>
-          <w:t>https://www.ey.</w:t>
-        </w:r>
-        <w:r>
-          <w:rPr>
-            <w:rStyle w:val="Hypertextovodkaz"/>
-          </w:rPr>
-          <w:t>c</w:t>
-        </w:r>
-        <w:r>
-          <w:rPr>
-            <w:rStyle w:val="Hypertextovodkaz"/>
-          </w:rPr>
-          <w:t>om/cs_cz/insights/cybersecurity/nova-smernice-nis2-kyberneticke-bezpecnosti</w:t>
-        </w:r>
-      </w:hyperlink>
-    </w:p>
-    <w:p>
-      <w:pPr>
-        <w:pStyle w:val="literaturatext"/>
-        <w:numPr>
-          <w:ilvl w:val="0"/>
-          <w:numId w:val="0"/>
-        </w:numPr>
-        <w:ind w:left="360" w:hanging="360"/>
-      </w:pPr>
-    </w:p>
-    <w:p>
-      <w:pPr>
-        <w:pStyle w:val="literaturatext"/>
-        <w:numPr>
-          <w:ilvl w:val="0"/>
-          <w:numId w:val="0"/>
-        </w:numPr>
-        <w:ind w:left="360" w:hanging="360"/>
-      </w:pPr>
-    </w:p>
-    <w:p>
-      <w:pPr>
-        <w:pStyle w:val="literaturatext"/>
-        <w:numPr>
-          <w:ilvl w:val="0"/>
-          <w:numId w:val="0"/>
-        </w:numPr>
-        <w:ind w:left="360" w:hanging="360"/>
-      </w:pPr>
+      <w:proofErr w:type="spellStart"/>
+      <w:r>
+        <w:t>McGraw</w:t>
+      </w:r>
+      <w:proofErr w:type="spellEnd"/>
+      <w:r>
+        <w:t xml:space="preserve"> </w:t>
+      </w:r>
+      <w:proofErr w:type="spellStart"/>
+      <w:r>
+        <w:t>Hill</w:t>
+      </w:r>
+      <w:proofErr w:type="spellEnd"/>
+      <w:r>
+        <w:t>, 1997. ISBN 0-07-042807-7.</w:t>
+      </w:r>
     </w:p>
     <w:p>
       <w:pPr>
@@ -9948,14 +11837,14 @@
         <w:lastRenderedPageBreak/>
         <w:t xml:space="preserve"> </w:t>
       </w:r>
-      <w:bookmarkStart w:id="45" w:name="_Toc177658123"/>
+      <w:bookmarkStart w:id="49" w:name="_Toc179314232"/>
       <w:r>
         <w:rPr>
           <w:sz w:val="28"/>
         </w:rPr>
         <w:t>SEZNAM PŘÍLOH</w:t>
       </w:r>
-      <w:bookmarkEnd w:id="45"/>
+      <w:bookmarkEnd w:id="49"/>
     </w:p>
     <w:tbl>
       <w:tblPr>
@@ -13596,7 +15485,6 @@
   <w:style w:type="character" w:default="1" w:styleId="Standardnpsmoodstavce">
     <w:name w:val="Default Paragraph Font"/>
     <w:uiPriority w:val="1"/>
-    <w:semiHidden/>
     <w:unhideWhenUsed/>
   </w:style>
   <w:style w:type="table" w:default="1" w:styleId="Normlntabulka">
@@ -14767,10 +16655,80 @@
 </file>
 
 <file path=customXml/item1.xml><?xml version="1.0" encoding="utf-8"?>
-<b:Sources xmlns:b="http://schemas.openxmlformats.org/officeDocument/2006/bibliography" xmlns="http://schemas.openxmlformats.org/officeDocument/2006/bibliography" SelectedStyle="\APA.XSL" StyleName="APA"/>
+<?mso-contentType ?>
+<FormTemplates xmlns="http://schemas.microsoft.com/sharepoint/v3/contenttype/forms">
+  <Display>DocumentLibraryForm</Display>
+  <Edit>DocumentLibraryForm</Edit>
+  <New>DocumentLibraryForm</New>
+</FormTemplates>
 </file>
 
 <file path=customXml/item2.xml><?xml version="1.0" encoding="utf-8"?>
+<p:properties xmlns:p="http://schemas.microsoft.com/office/2006/metadata/properties" xmlns:xsi="http://www.w3.org/2001/XMLSchema-instance" xmlns:pc="http://schemas.microsoft.com/office/infopath/2007/PartnerControls">
+  <documentManagement>
+    <Sou_x010d__x00e1_st_x0020_vzniku xmlns="0882355e-bc63-4598-b333-932a05b3d1ad">K102</Sou_x010d__x00e1_st_x0020_vzniku>
+    <Komu_x0020_ur_x010d_eno xmlns="0882355e-bc63-4598-b333-932a05b3d1ad">studenti FVL</Komu_x0020_ur_x010d_eno>
+    <Typ_x0020_materi_x00e1_lu xmlns="0882355e-bc63-4598-b333-932a05b3d1ad">pomůcka</Typ_x0020_materi_x00e1_lu>
+    <_dlc_DocId xmlns="f242274d-c577-47b4-9953-4e44103112f8">TH64JJ3HEHY5-1708333816-2486</_dlc_DocId>
+    <_dlc_DocIdUrl xmlns="f242274d-c577-47b4-9953-4e44103112f8">
+      <Url>https://intranet.unob.cz/dokum/_layouts/15/DocIdRedir.aspx?ID=TH64JJ3HEHY5-1708333816-2486</Url>
+      <Description>TH64JJ3HEHY5-1708333816-2486</Description>
+    </_dlc_DocIdUrl>
+  </documentManagement>
+</p:properties>
+</file>
+
+<file path=customXml/item3.xml><?xml version="1.0" encoding="utf-8"?>
+<?mso-contentType ?>
+<spe:Receivers xmlns:spe="http://schemas.microsoft.com/sharepoint/events">
+  <Receiver>
+    <Name>Document ID Generator</Name>
+    <Synchronization>Synchronous</Synchronization>
+    <Type>10001</Type>
+    <SequenceNumber>1000</SequenceNumber>
+    <Url/>
+    <Assembly>Microsoft.Office.DocumentManagement, Version=16.0.0.0, Culture=neutral, PublicKeyToken=71e9bce111e9429c</Assembly>
+    <Class>Microsoft.Office.DocumentManagement.Internal.DocIdHandler</Class>
+    <Data/>
+    <Filter/>
+  </Receiver>
+  <Receiver>
+    <Name>Document ID Generator</Name>
+    <Synchronization>Synchronous</Synchronization>
+    <Type>10002</Type>
+    <SequenceNumber>1001</SequenceNumber>
+    <Url/>
+    <Assembly>Microsoft.Office.DocumentManagement, Version=16.0.0.0, Culture=neutral, PublicKeyToken=71e9bce111e9429c</Assembly>
+    <Class>Microsoft.Office.DocumentManagement.Internal.DocIdHandler</Class>
+    <Data/>
+    <Filter/>
+  </Receiver>
+  <Receiver>
+    <Name>Document ID Generator</Name>
+    <Synchronization>Synchronous</Synchronization>
+    <Type>10004</Type>
+    <SequenceNumber>1002</SequenceNumber>
+    <Url/>
+    <Assembly>Microsoft.Office.DocumentManagement, Version=16.0.0.0, Culture=neutral, PublicKeyToken=71e9bce111e9429c</Assembly>
+    <Class>Microsoft.Office.DocumentManagement.Internal.DocIdHandler</Class>
+    <Data/>
+    <Filter/>
+  </Receiver>
+  <Receiver>
+    <Name>Document ID Generator</Name>
+    <Synchronization>Synchronous</Synchronization>
+    <Type>10006</Type>
+    <SequenceNumber>1003</SequenceNumber>
+    <Url/>
+    <Assembly>Microsoft.Office.DocumentManagement, Version=16.0.0.0, Culture=neutral, PublicKeyToken=71e9bce111e9429c</Assembly>
+    <Class>Microsoft.Office.DocumentManagement.Internal.DocIdHandler</Class>
+    <Data/>
+    <Filter/>
+  </Receiver>
+</spe:Receivers>
+</file>
+
+<file path=customXml/item4.xml><?xml version="1.0" encoding="utf-8"?>
 <ct:contentTypeSchema xmlns:ct="http://schemas.microsoft.com/office/2006/metadata/contentType" xmlns:ma="http://schemas.microsoft.com/office/2006/metadata/properties/metaAttributes" ct:_="" ma:_="" ma:contentTypeName="Dokument" ma:contentTypeID="0x0101003B59FFA54E010A4DA5CB88143B710852" ma:contentTypeVersion="4" ma:contentTypeDescription="Vytvoří nový dokument" ma:contentTypeScope="" ma:versionID="3333b1f36a5225c5cd8c4270d40ae55e">
   <xsd:schema xmlns:xsd="http://www.w3.org/2001/XMLSchema" xmlns:xs="http://www.w3.org/2001/XMLSchema" xmlns:p="http://schemas.microsoft.com/office/2006/metadata/properties" xmlns:ns2="f242274d-c577-47b4-9953-4e44103112f8" xmlns:ns3="0882355e-bc63-4598-b333-932a05b3d1ad" targetNamespace="http://schemas.microsoft.com/office/2006/metadata/properties" ma:root="true" ma:fieldsID="92d9a923499be69124b0a8348522527b" ns2:_="" ns3:_="">
     <xsd:import namespace="f242274d-c577-47b4-9953-4e44103112f8"/>
@@ -15016,89 +16974,38 @@
 </ct:contentTypeSchema>
 </file>
 
-<file path=customXml/item3.xml><?xml version="1.0" encoding="utf-8"?>
-<?mso-contentType ?>
-<spe:Receivers xmlns:spe="http://schemas.microsoft.com/sharepoint/events">
-  <Receiver>
-    <Name>Document ID Generator</Name>
-    <Synchronization>Synchronous</Synchronization>
-    <Type>10001</Type>
-    <SequenceNumber>1000</SequenceNumber>
-    <Url/>
-    <Assembly>Microsoft.Office.DocumentManagement, Version=16.0.0.0, Culture=neutral, PublicKeyToken=71e9bce111e9429c</Assembly>
-    <Class>Microsoft.Office.DocumentManagement.Internal.DocIdHandler</Class>
-    <Data/>
-    <Filter/>
-  </Receiver>
-  <Receiver>
-    <Name>Document ID Generator</Name>
-    <Synchronization>Synchronous</Synchronization>
-    <Type>10002</Type>
-    <SequenceNumber>1001</SequenceNumber>
-    <Url/>
-    <Assembly>Microsoft.Office.DocumentManagement, Version=16.0.0.0, Culture=neutral, PublicKeyToken=71e9bce111e9429c</Assembly>
-    <Class>Microsoft.Office.DocumentManagement.Internal.DocIdHandler</Class>
-    <Data/>
-    <Filter/>
-  </Receiver>
-  <Receiver>
-    <Name>Document ID Generator</Name>
-    <Synchronization>Synchronous</Synchronization>
-    <Type>10004</Type>
-    <SequenceNumber>1002</SequenceNumber>
-    <Url/>
-    <Assembly>Microsoft.Office.DocumentManagement, Version=16.0.0.0, Culture=neutral, PublicKeyToken=71e9bce111e9429c</Assembly>
-    <Class>Microsoft.Office.DocumentManagement.Internal.DocIdHandler</Class>
-    <Data/>
-    <Filter/>
-  </Receiver>
-  <Receiver>
-    <Name>Document ID Generator</Name>
-    <Synchronization>Synchronous</Synchronization>
-    <Type>10006</Type>
-    <SequenceNumber>1003</SequenceNumber>
-    <Url/>
-    <Assembly>Microsoft.Office.DocumentManagement, Version=16.0.0.0, Culture=neutral, PublicKeyToken=71e9bce111e9429c</Assembly>
-    <Class>Microsoft.Office.DocumentManagement.Internal.DocIdHandler</Class>
-    <Data/>
-    <Filter/>
-  </Receiver>
-</spe:Receivers>
-</file>
-
-<file path=customXml/item4.xml><?xml version="1.0" encoding="utf-8"?>
-<p:properties xmlns:p="http://schemas.microsoft.com/office/2006/metadata/properties" xmlns:xsi="http://www.w3.org/2001/XMLSchema-instance" xmlns:pc="http://schemas.microsoft.com/office/infopath/2007/PartnerControls">
-  <documentManagement>
-    <Sou_x010d__x00e1_st_x0020_vzniku xmlns="0882355e-bc63-4598-b333-932a05b3d1ad">K102</Sou_x010d__x00e1_st_x0020_vzniku>
-    <Komu_x0020_ur_x010d_eno xmlns="0882355e-bc63-4598-b333-932a05b3d1ad">studenti FVL</Komu_x0020_ur_x010d_eno>
-    <Typ_x0020_materi_x00e1_lu xmlns="0882355e-bc63-4598-b333-932a05b3d1ad">pomůcka</Typ_x0020_materi_x00e1_lu>
-    <_dlc_DocId xmlns="f242274d-c577-47b4-9953-4e44103112f8">TH64JJ3HEHY5-1708333816-2486</_dlc_DocId>
-    <_dlc_DocIdUrl xmlns="f242274d-c577-47b4-9953-4e44103112f8">
-      <Url>https://intranet.unob.cz/dokum/_layouts/15/DocIdRedir.aspx?ID=TH64JJ3HEHY5-1708333816-2486</Url>
-      <Description>TH64JJ3HEHY5-1708333816-2486</Description>
-    </_dlc_DocIdUrl>
-  </documentManagement>
-</p:properties>
-</file>
-
 <file path=customXml/item5.xml><?xml version="1.0" encoding="utf-8"?>
-<?mso-contentType ?>
-<FormTemplates xmlns="http://schemas.microsoft.com/sharepoint/v3/contenttype/forms">
-  <Display>DocumentLibraryForm</Display>
-  <Edit>DocumentLibraryForm</Edit>
-  <New>DocumentLibraryForm</New>
-</FormTemplates>
+<b:Sources xmlns:b="http://schemas.openxmlformats.org/officeDocument/2006/bibliography" xmlns="http://schemas.openxmlformats.org/officeDocument/2006/bibliography" SelectedStyle="\APA.XSL" StyleName="APA"/>
 </file>
 
 <file path=customXml/itemProps1.xml><?xml version="1.0" encoding="utf-8"?>
-<ds:datastoreItem xmlns:ds="http://schemas.openxmlformats.org/officeDocument/2006/customXml" ds:itemID="{D1CC3362-D5C0-4241-A682-C86E20897606}">
+<ds:datastoreItem xmlns:ds="http://schemas.openxmlformats.org/officeDocument/2006/customXml" ds:itemID="{FB0C68FB-05F4-4103-A54F-2173B816AC01}">
   <ds:schemaRefs>
-    <ds:schemaRef ds:uri="http://schemas.openxmlformats.org/officeDocument/2006/bibliography"/>
+    <ds:schemaRef ds:uri="http://schemas.microsoft.com/sharepoint/v3/contenttype/forms"/>
   </ds:schemaRefs>
 </ds:datastoreItem>
 </file>
 
 <file path=customXml/itemProps2.xml><?xml version="1.0" encoding="utf-8"?>
+<ds:datastoreItem xmlns:ds="http://schemas.openxmlformats.org/officeDocument/2006/customXml" ds:itemID="{3737D071-4B9B-4471-9DE8-61722AD78D62}">
+  <ds:schemaRefs>
+    <ds:schemaRef ds:uri="http://schemas.microsoft.com/office/2006/metadata/properties"/>
+    <ds:schemaRef ds:uri="http://schemas.microsoft.com/office/infopath/2007/PartnerControls"/>
+    <ds:schemaRef ds:uri="0882355e-bc63-4598-b333-932a05b3d1ad"/>
+    <ds:schemaRef ds:uri="f242274d-c577-47b4-9953-4e44103112f8"/>
+  </ds:schemaRefs>
+</ds:datastoreItem>
+</file>
+
+<file path=customXml/itemProps3.xml><?xml version="1.0" encoding="utf-8"?>
+<ds:datastoreItem xmlns:ds="http://schemas.openxmlformats.org/officeDocument/2006/customXml" ds:itemID="{7DFDD438-BCAE-45FE-98BE-A4162862CBBA}">
+  <ds:schemaRefs>
+    <ds:schemaRef ds:uri="http://schemas.microsoft.com/sharepoint/events"/>
+  </ds:schemaRefs>
+</ds:datastoreItem>
+</file>
+
+<file path=customXml/itemProps4.xml><?xml version="1.0" encoding="utf-8"?>
 <ds:datastoreItem xmlns:ds="http://schemas.openxmlformats.org/officeDocument/2006/customXml" ds:itemID="{DF12BB4F-1C4A-42CD-80F2-E6CD011A865D}">
   <ds:schemaRefs>
     <ds:schemaRef ds:uri="http://schemas.microsoft.com/office/2006/metadata/contentType"/>
@@ -15117,29 +17024,10 @@
 </ds:datastoreItem>
 </file>
 
-<file path=customXml/itemProps3.xml><?xml version="1.0" encoding="utf-8"?>
-<ds:datastoreItem xmlns:ds="http://schemas.openxmlformats.org/officeDocument/2006/customXml" ds:itemID="{7DFDD438-BCAE-45FE-98BE-A4162862CBBA}">
+<file path=customXml/itemProps5.xml><?xml version="1.0" encoding="utf-8"?>
+<ds:datastoreItem xmlns:ds="http://schemas.openxmlformats.org/officeDocument/2006/customXml" ds:itemID="{D1CC3362-D5C0-4241-A682-C86E20897606}">
   <ds:schemaRefs>
-    <ds:schemaRef ds:uri="http://schemas.microsoft.com/sharepoint/events"/>
-  </ds:schemaRefs>
-</ds:datastoreItem>
-</file>
-
-<file path=customXml/itemProps4.xml><?xml version="1.0" encoding="utf-8"?>
-<ds:datastoreItem xmlns:ds="http://schemas.openxmlformats.org/officeDocument/2006/customXml" ds:itemID="{3737D071-4B9B-4471-9DE8-61722AD78D62}">
-  <ds:schemaRefs>
-    <ds:schemaRef ds:uri="http://schemas.microsoft.com/office/2006/metadata/properties"/>
-    <ds:schemaRef ds:uri="http://schemas.microsoft.com/office/infopath/2007/PartnerControls"/>
-    <ds:schemaRef ds:uri="0882355e-bc63-4598-b333-932a05b3d1ad"/>
-    <ds:schemaRef ds:uri="f242274d-c577-47b4-9953-4e44103112f8"/>
-  </ds:schemaRefs>
-</ds:datastoreItem>
-</file>
-
-<file path=customXml/itemProps5.xml><?xml version="1.0" encoding="utf-8"?>
-<ds:datastoreItem xmlns:ds="http://schemas.openxmlformats.org/officeDocument/2006/customXml" ds:itemID="{FB0C68FB-05F4-4103-A54F-2173B816AC01}">
-  <ds:schemaRefs>
-    <ds:schemaRef ds:uri="http://schemas.microsoft.com/sharepoint/v3/contenttype/forms"/>
+    <ds:schemaRef ds:uri="http://schemas.openxmlformats.org/officeDocument/2006/bibliography"/>
   </ds:schemaRefs>
 </ds:datastoreItem>
 </file>
</xml_diff>